<commit_message>
Uploaded the Product Management resume.
</commit_message>
<xml_diff>
--- a/assets/Resume/Resume_Joydeep.docx
+++ b/assets/Resume/Resume_Joydeep.docx
@@ -1,6 +1,6 @@
 
 <file path=word/document.xml><?xml version="1.0" encoding="utf-8"?>
-<w:document xmlns:wpc="http://schemas.microsoft.com/office/word/2010/wordprocessingCanvas" xmlns:cx="http://schemas.microsoft.com/office/drawing/2014/chartex" xmlns:cx1="http://schemas.microsoft.com/office/drawing/2015/9/8/chartex" xmlns:cx2="http://schemas.microsoft.com/office/drawing/2015/10/21/chartex" xmlns:cx3="http://schemas.microsoft.com/office/drawing/2016/5/9/chartex" xmlns:cx4="http://schemas.microsoft.com/office/drawing/2016/5/10/chartex" xmlns:cx5="http://schemas.microsoft.com/office/drawing/2016/5/11/chartex" xmlns:cx6="http://schemas.microsoft.com/office/drawing/2016/5/12/chartex" xmlns:cx7="http://schemas.microsoft.com/office/drawing/2016/5/13/chartex" xmlns:cx8="http://schemas.microsoft.com/office/drawing/2016/5/14/chartex" xmlns:mc="http://schemas.openxmlformats.org/markup-compatibility/2006" xmlns:aink="http://schemas.microsoft.com/office/drawing/2016/ink" xmlns:am3d="http://schemas.microsoft.com/office/drawing/2017/model3d" xmlns:o="urn:schemas-microsoft-com:office:office" xmlns:r="http://schemas.openxmlformats.org/officeDocument/2006/relationships" xmlns:m="http://schemas.openxmlformats.org/officeDocument/2006/math" xmlns:v="urn:schemas-microsoft-com:vml" xmlns:wp14="http://schemas.microsoft.com/office/word/2010/wordprocessingDrawing" xmlns:wp="http://schemas.openxmlformats.org/drawingml/2006/wordprocessingDrawing" xmlns:w10="urn:schemas-microsoft-com:office:word" xmlns:w="http://schemas.openxmlformats.org/wordprocessingml/2006/main" xmlns:w14="http://schemas.microsoft.com/office/word/2010/wordml" xmlns:w15="http://schemas.microsoft.com/office/word/2012/wordml" xmlns:w16cid="http://schemas.microsoft.com/office/word/2016/wordml/cid" xmlns:w16se="http://schemas.microsoft.com/office/word/2015/wordml/symex" xmlns:wpg="http://schemas.microsoft.com/office/word/2010/wordprocessingGroup" xmlns:wpi="http://schemas.microsoft.com/office/word/2010/wordprocessingInk" xmlns:wne="http://schemas.microsoft.com/office/word/2006/wordml" xmlns:wps="http://schemas.microsoft.com/office/word/2010/wordprocessingShape" mc:Ignorable="w14 w15 w16se w16cid wp14">
+<w:document xmlns:wpc="http://schemas.microsoft.com/office/word/2010/wordprocessingCanvas" xmlns:cx="http://schemas.microsoft.com/office/drawing/2014/chartex" xmlns:cx1="http://schemas.microsoft.com/office/drawing/2015/9/8/chartex" xmlns:cx2="http://schemas.microsoft.com/office/drawing/2015/10/21/chartex" xmlns:cx3="http://schemas.microsoft.com/office/drawing/2016/5/9/chartex" xmlns:cx4="http://schemas.microsoft.com/office/drawing/2016/5/10/chartex" xmlns:cx5="http://schemas.microsoft.com/office/drawing/2016/5/11/chartex" xmlns:cx6="http://schemas.microsoft.com/office/drawing/2016/5/12/chartex" xmlns:cx7="http://schemas.microsoft.com/office/drawing/2016/5/13/chartex" xmlns:cx8="http://schemas.microsoft.com/office/drawing/2016/5/14/chartex" xmlns:mc="http://schemas.openxmlformats.org/markup-compatibility/2006" xmlns:aink="http://schemas.microsoft.com/office/drawing/2016/ink" xmlns:am3d="http://schemas.microsoft.com/office/drawing/2017/model3d" xmlns:o="urn:schemas-microsoft-com:office:office" xmlns:r="http://schemas.openxmlformats.org/officeDocument/2006/relationships" xmlns:m="http://schemas.openxmlformats.org/officeDocument/2006/math" xmlns:v="urn:schemas-microsoft-com:vml" xmlns:wp14="http://schemas.microsoft.com/office/word/2010/wordprocessingDrawing" xmlns:wp="http://schemas.openxmlformats.org/drawingml/2006/wordprocessingDrawing" xmlns:w10="urn:schemas-microsoft-com:office:word" xmlns:w="http://schemas.openxmlformats.org/wordprocessingml/2006/main" xmlns:w14="http://schemas.microsoft.com/office/word/2010/wordml" xmlns:w15="http://schemas.microsoft.com/office/word/2012/wordml" xmlns:w16cex="http://schemas.microsoft.com/office/word/2018/wordml/cex" xmlns:w16cid="http://schemas.microsoft.com/office/word/2016/wordml/cid" xmlns:w16="http://schemas.microsoft.com/office/word/2018/wordml" xmlns:w16se="http://schemas.microsoft.com/office/word/2015/wordml/symex" xmlns:wpg="http://schemas.microsoft.com/office/word/2010/wordprocessingGroup" xmlns:wpi="http://schemas.microsoft.com/office/word/2010/wordprocessingInk" xmlns:wne="http://schemas.microsoft.com/office/word/2006/wordml" xmlns:wps="http://schemas.microsoft.com/office/word/2010/wordprocessingShape" mc:Ignorable="w14 w15 w16se w16cid w16 w16cex wp14">
   <w:body>
     <w:p>
       <w:pPr>
@@ -14,8 +14,6 @@
           <w:sz w:val="22"/>
         </w:rPr>
       </w:pPr>
-      <w:bookmarkStart w:id="0" w:name="_GoBack"/>
-      <w:bookmarkEnd w:id="0"/>
       <w:r>
         <w:rPr>
           <w:b/>
@@ -28,7 +26,7 @@
         <mc:AlternateContent>
           <mc:Choice Requires="wps">
             <w:drawing>
-              <wp:anchor distT="0" distB="0" distL="114300" distR="114300" simplePos="0" relativeHeight="251659264" behindDoc="0" locked="0" layoutInCell="1" allowOverlap="1" wp14:anchorId="1B27D278" wp14:editId="39C41392">
+              <wp:anchor distT="0" distB="0" distL="114300" distR="114300" simplePos="0" relativeHeight="251658240" behindDoc="0" locked="0" layoutInCell="1" allowOverlap="1" wp14:anchorId="1B27D278" wp14:editId="39C41392">
                 <wp:simplePos x="0" y="0"/>
                 <wp:positionH relativeFrom="column">
                   <wp:posOffset>-132080</wp:posOffset>
@@ -259,7 +257,7 @@
           </mc:Choice>
           <mc:Fallback>
             <w:pict>
-              <v:roundrect w14:anchorId="1B27D278" id="Rounded Rectangle 1" o:spid="_x0000_s1026" style="position:absolute;left:0;text-align:left;margin-left:-10.4pt;margin-top:5.6pt;width:567.15pt;height:45pt;z-index:251659264;visibility:visible;mso-wrap-style:square;mso-width-percent:0;mso-height-percent:0;mso-wrap-distance-left:9pt;mso-wrap-distance-top:0;mso-wrap-distance-right:9pt;mso-wrap-distance-bottom:0;mso-position-horizontal:absolute;mso-position-horizontal-relative:text;mso-position-vertical:absolute;mso-position-vertical-relative:text;mso-width-percent:0;mso-height-percent:0;mso-width-relative:margin;mso-height-relative:margin;v-text-anchor:middle" arcsize="10923f" o:gfxdata="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" fillcolor="#deeaf6 [664]" strokecolor="#1f3763 [1604]" strokeweight="1pt">
+              <v:roundrect w14:anchorId="1B27D278" id="Rounded Rectangle 1" o:spid="_x0000_s1026" style="position:absolute;left:0;text-align:left;margin-left:-10.4pt;margin-top:5.6pt;width:567.15pt;height:45pt;z-index:251658240;visibility:visible;mso-wrap-style:square;mso-width-percent:0;mso-height-percent:0;mso-wrap-distance-left:9pt;mso-wrap-distance-top:0;mso-wrap-distance-right:9pt;mso-wrap-distance-bottom:0;mso-position-horizontal:absolute;mso-position-horizontal-relative:text;mso-position-vertical:absolute;mso-position-vertical-relative:text;mso-width-percent:0;mso-height-percent:0;mso-width-relative:margin;mso-height-relative:margin;v-text-anchor:middle" arcsize="10923f" o:gfxdata="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" fillcolor="#deeaf6 [664]" strokecolor="#1f3763 [1604]" strokeweight="1pt">
                 <v:stroke joinstyle="miter"/>
                 <v:textbox>
                   <w:txbxContent>
@@ -595,9 +593,10 @@
           <w:rFonts w:eastAsia="ヒラギノ角ゴ Pro W3"/>
           <w:b w:val="0"/>
           <w:i/>
-          <w:color w:val="000000"/>
-          <w:sz w:val="17"/>
-          <w:szCs w:val="17"/>
+          <w:iCs/>
+          <w:color w:val="000000" w:themeColor="text1"/>
+          <w:sz w:val="20"/>
+          <w:szCs w:val="20"/>
         </w:rPr>
       </w:pPr>
       <w:r>
@@ -605,55 +604,92 @@
           <w:rFonts w:eastAsia="ヒラギノ角ゴ Pro W3"/>
           <w:b w:val="0"/>
           <w:i/>
-          <w:color w:val="000000"/>
-          <w:sz w:val="17"/>
-          <w:szCs w:val="17"/>
-        </w:rPr>
-        <w:t>Senior Software Engineer</w:t>
+          <w:iCs/>
+          <w:color w:val="000000" w:themeColor="text1"/>
+          <w:sz w:val="20"/>
+          <w:szCs w:val="20"/>
+        </w:rPr>
+        <w:t>Technical Pro</w:t>
       </w:r>
       <w:r>
         <w:rPr>
           <w:rFonts w:eastAsia="ヒラギノ角ゴ Pro W3"/>
           <w:b w:val="0"/>
           <w:i/>
-          <w:color w:val="000000"/>
-          <w:sz w:val="17"/>
-          <w:szCs w:val="17"/>
-        </w:rPr>
-        <w:t xml:space="preserve"> </w:t>
+          <w:iCs/>
+          <w:color w:val="000000" w:themeColor="text1"/>
+          <w:sz w:val="20"/>
+          <w:szCs w:val="20"/>
+        </w:rPr>
+        <w:t>duct</w:t>
       </w:r>
       <w:r>
         <w:rPr>
           <w:rFonts w:eastAsia="ヒラギノ角ゴ Pro W3"/>
           <w:b w:val="0"/>
           <w:i/>
-          <w:color w:val="000000"/>
-          <w:sz w:val="17"/>
-          <w:szCs w:val="17"/>
-        </w:rPr>
-        <w:t xml:space="preserve">, </w:t>
+          <w:iCs/>
+          <w:color w:val="000000" w:themeColor="text1"/>
+          <w:sz w:val="20"/>
+          <w:szCs w:val="20"/>
+        </w:rPr>
+        <w:t xml:space="preserve"> Manager, </w:t>
       </w:r>
       <w:r>
         <w:rPr>
           <w:rFonts w:eastAsia="ヒラギノ角ゴ Pro W3"/>
           <w:b w:val="0"/>
           <w:i/>
-          <w:color w:val="000000"/>
-          <w:sz w:val="17"/>
-          <w:szCs w:val="17"/>
-        </w:rPr>
-        <w:t>Jan</w:t>
+          <w:iCs/>
+          <w:color w:val="000000" w:themeColor="text1"/>
+          <w:sz w:val="20"/>
+          <w:szCs w:val="20"/>
+        </w:rPr>
+        <w:t>June</w:t>
       </w:r>
       <w:r>
         <w:rPr>
           <w:rFonts w:eastAsia="ヒラギノ角ゴ Pro W3"/>
           <w:b w:val="0"/>
           <w:i/>
-          <w:color w:val="000000"/>
-          <w:sz w:val="17"/>
-          <w:szCs w:val="17"/>
+          <w:iCs/>
+          <w:color w:val="000000" w:themeColor="text1"/>
+          <w:sz w:val="20"/>
+          <w:szCs w:val="20"/>
         </w:rPr>
         <w:t xml:space="preserve"> 2018 – Present</w:t>
+      </w:r>
+    </w:p>
+    <w:p>
+      <w:pPr>
+        <w:pStyle w:val="Heading2"/>
+        <w:suppressAutoHyphens/>
+        <w:spacing w:after="80" w:line="180" w:lineRule="exact"/>
+        <w:contextualSpacing/>
+        <w:jc w:val="both"/>
+        <w:rPr>
+          <w:rFonts w:eastAsia="ヒラギノ角ゴ Pro W3"/>
+          <w:b w:val="0"/>
+          <w:bCs/>
+          <w:i/>
+          <w:iCs/>
+          <w:color w:val="000000" w:themeColor="text1"/>
+          <w:sz w:val="20"/>
+          <w:szCs w:val="20"/>
+        </w:rPr>
+      </w:pPr>
+      <w:r>
+        <w:rPr>
+          <w:rFonts w:eastAsia="ヒラギノ角ゴ Pro W3"/>
+          <w:b w:val="0"/>
+          <w:bCs/>
+          <w:i/>
+          <w:iCs/>
+          <w:color w:val="000000" w:themeColor="text1"/>
+          <w:sz w:val="20"/>
+          <w:szCs w:val="20"/>
+        </w:rPr>
+        <w:t>Software Engineer, Jan 2018 – May 2018</w:t>
       </w:r>
     </w:p>
     <w:p>
@@ -666,52 +702,133 @@
         <w:jc w:val="both"/>
         <w:rPr>
           <w:rFonts w:eastAsiaTheme="minorHAnsi"/>
-          <w:sz w:val="18"/>
-          <w:szCs w:val="17"/>
-          <w:lang w:eastAsia="en-US"/>
-        </w:rPr>
-      </w:pPr>
-      <w:r>
-        <w:rPr>
-          <w:rFonts w:eastAsiaTheme="minorHAnsi"/>
-          <w:sz w:val="18"/>
-          <w:szCs w:val="17"/>
-          <w:lang w:eastAsia="en-US"/>
-        </w:rPr>
-        <w:t>Design and develop</w:t>
-      </w:r>
-      <w:r>
-        <w:rPr>
-          <w:rFonts w:eastAsiaTheme="minorHAnsi"/>
-          <w:sz w:val="18"/>
-          <w:szCs w:val="17"/>
-          <w:lang w:eastAsia="en-US"/>
-        </w:rPr>
-        <w:t xml:space="preserve"> a</w:t>
-      </w:r>
-      <w:r>
-        <w:rPr>
-          <w:rFonts w:eastAsiaTheme="minorHAnsi"/>
-          <w:sz w:val="18"/>
-          <w:szCs w:val="17"/>
-          <w:lang w:eastAsia="en-US"/>
-        </w:rPr>
-        <w:t xml:space="preserve"> secure</w:t>
-      </w:r>
-      <w:r>
-        <w:rPr>
-          <w:rFonts w:eastAsiaTheme="minorHAnsi"/>
-          <w:sz w:val="18"/>
-          <w:szCs w:val="17"/>
-          <w:lang w:eastAsia="en-US"/>
-        </w:rPr>
-        <w:t xml:space="preserve"> ecommerce</w:t>
-      </w:r>
-      <w:r>
-        <w:rPr>
-          <w:rFonts w:eastAsiaTheme="minorHAnsi"/>
-          <w:sz w:val="18"/>
-          <w:szCs w:val="17"/>
+          <w:sz w:val="22"/>
+          <w:szCs w:val="22"/>
+          <w:lang w:eastAsia="en-US"/>
+        </w:rPr>
+      </w:pPr>
+      <w:r>
+        <w:rPr>
+          <w:rFonts w:eastAsiaTheme="minorHAnsi"/>
+          <w:sz w:val="22"/>
+          <w:szCs w:val="22"/>
+          <w:lang w:eastAsia="en-US"/>
+        </w:rPr>
+        <w:t>Participate</w:t>
+      </w:r>
+      <w:r>
+        <w:rPr>
+          <w:rFonts w:eastAsiaTheme="minorHAnsi"/>
+          <w:sz w:val="22"/>
+          <w:szCs w:val="22"/>
+          <w:lang w:eastAsia="en-US"/>
+        </w:rPr>
+        <w:t xml:space="preserve"> as a Product Manager</w:t>
+      </w:r>
+      <w:r>
+        <w:rPr>
+          <w:rFonts w:eastAsiaTheme="minorHAnsi"/>
+          <w:sz w:val="22"/>
+          <w:szCs w:val="22"/>
+          <w:lang w:eastAsia="en-US"/>
+        </w:rPr>
+        <w:t xml:space="preserve"> in </w:t>
+      </w:r>
+      <w:r>
+        <w:rPr>
+          <w:rFonts w:eastAsiaTheme="minorHAnsi"/>
+          <w:sz w:val="22"/>
+          <w:szCs w:val="22"/>
+          <w:lang w:eastAsia="en-US"/>
+        </w:rPr>
+        <w:t xml:space="preserve">a </w:t>
+      </w:r>
+      <w:r>
+        <w:rPr>
+          <w:rFonts w:eastAsiaTheme="minorHAnsi"/>
+          <w:sz w:val="22"/>
+          <w:szCs w:val="22"/>
+          <w:lang w:eastAsia="en-US"/>
+        </w:rPr>
+        <w:t xml:space="preserve">team of </w:t>
+      </w:r>
+      <w:r>
+        <w:rPr>
+          <w:rFonts w:eastAsiaTheme="minorHAnsi"/>
+          <w:sz w:val="22"/>
+          <w:szCs w:val="22"/>
+          <w:lang w:eastAsia="en-US"/>
+        </w:rPr>
+        <w:t>ten</w:t>
+      </w:r>
+      <w:r>
+        <w:rPr>
+          <w:rFonts w:eastAsiaTheme="minorHAnsi"/>
+          <w:sz w:val="22"/>
+          <w:szCs w:val="22"/>
+          <w:lang w:eastAsia="en-US"/>
+        </w:rPr>
+        <w:t xml:space="preserve"> engineers</w:t>
+      </w:r>
+      <w:r>
+        <w:rPr>
+          <w:rFonts w:eastAsiaTheme="minorHAnsi"/>
+          <w:sz w:val="22"/>
+          <w:szCs w:val="22"/>
+          <w:lang w:eastAsia="en-US"/>
+        </w:rPr>
+        <w:t xml:space="preserve">, </w:t>
+      </w:r>
+      <w:r>
+        <w:rPr>
+          <w:rFonts w:eastAsiaTheme="minorHAnsi"/>
+          <w:sz w:val="22"/>
+          <w:szCs w:val="22"/>
+          <w:lang w:eastAsia="en-US"/>
+        </w:rPr>
+        <w:t>six tester</w:t>
+      </w:r>
+      <w:r>
+        <w:rPr>
+          <w:rFonts w:eastAsiaTheme="minorHAnsi"/>
+          <w:sz w:val="22"/>
+          <w:szCs w:val="22"/>
+          <w:lang w:eastAsia="en-US"/>
+        </w:rPr>
+        <w:t xml:space="preserve">, </w:t>
+      </w:r>
+      <w:r>
+        <w:rPr>
+          <w:rFonts w:eastAsiaTheme="minorHAnsi"/>
+          <w:sz w:val="22"/>
+          <w:szCs w:val="22"/>
+          <w:lang w:eastAsia="en-US"/>
+        </w:rPr>
+        <w:t xml:space="preserve">architect, </w:t>
+      </w:r>
+      <w:r>
+        <w:rPr>
+          <w:rFonts w:eastAsiaTheme="minorHAnsi"/>
+          <w:sz w:val="22"/>
+          <w:szCs w:val="22"/>
+          <w:lang w:eastAsia="en-US"/>
+        </w:rPr>
+        <w:t>designer</w:t>
+      </w:r>
+      <w:r>
+        <w:rPr>
+          <w:rFonts w:eastAsiaTheme="minorHAnsi"/>
+          <w:sz w:val="22"/>
+          <w:szCs w:val="22"/>
+          <w:lang w:eastAsia="en-US"/>
+        </w:rPr>
+        <w:t>,</w:t>
+      </w:r>
+      <w:r>
+        <w:rPr>
+          <w:rFonts w:eastAsiaTheme="minorHAnsi"/>
+          <w:sz w:val="22"/>
+          <w:szCs w:val="22"/>
           <w:lang w:eastAsia="en-US"/>
         </w:rPr>
         <w:t xml:space="preserve"> </w:t>
@@ -719,17 +836,26 @@
       <w:r>
         <w:rPr>
           <w:rFonts w:eastAsiaTheme="minorHAnsi"/>
-          <w:sz w:val="18"/>
-          <w:szCs w:val="17"/>
-          <w:lang w:eastAsia="en-US"/>
-        </w:rPr>
-        <w:t>web application</w:t>
-      </w:r>
-      <w:r>
-        <w:rPr>
-          <w:rFonts w:eastAsiaTheme="minorHAnsi"/>
-          <w:sz w:val="18"/>
-          <w:szCs w:val="17"/>
+          <w:sz w:val="22"/>
+          <w:szCs w:val="22"/>
+          <w:lang w:eastAsia="en-US"/>
+        </w:rPr>
+        <w:t>project manage</w:t>
+      </w:r>
+      <w:r>
+        <w:rPr>
+          <w:rFonts w:eastAsiaTheme="minorHAnsi"/>
+          <w:sz w:val="22"/>
+          <w:szCs w:val="22"/>
+          <w:lang w:eastAsia="en-US"/>
+        </w:rPr>
+        <w:t>r</w:t>
+      </w:r>
+      <w:r>
+        <w:rPr>
+          <w:rFonts w:eastAsiaTheme="minorHAnsi"/>
+          <w:sz w:val="22"/>
+          <w:szCs w:val="22"/>
           <w:lang w:eastAsia="en-US"/>
         </w:rPr>
         <w:t xml:space="preserve"> </w:t>
@@ -737,116 +863,80 @@
       <w:r>
         <w:rPr>
           <w:rFonts w:eastAsiaTheme="minorHAnsi"/>
-          <w:sz w:val="18"/>
-          <w:szCs w:val="17"/>
-          <w:lang w:eastAsia="en-US"/>
-        </w:rPr>
-        <w:t>for a Govt.</w:t>
-      </w:r>
-      <w:r>
-        <w:rPr>
-          <w:rFonts w:eastAsiaTheme="minorHAnsi"/>
-          <w:sz w:val="18"/>
-          <w:szCs w:val="17"/>
-          <w:lang w:eastAsia="en-US"/>
-        </w:rPr>
-        <w:t xml:space="preserve"> E</w:t>
-      </w:r>
-      <w:r>
-        <w:rPr>
-          <w:rFonts w:eastAsiaTheme="minorHAnsi"/>
-          <w:sz w:val="18"/>
-          <w:szCs w:val="17"/>
-          <w:lang w:eastAsia="en-US"/>
-        </w:rPr>
-        <w:t xml:space="preserve">nterprise </w:t>
-      </w:r>
-      <w:r>
-        <w:rPr>
-          <w:rFonts w:eastAsiaTheme="minorHAnsi"/>
-          <w:sz w:val="18"/>
-          <w:szCs w:val="17"/>
-          <w:lang w:eastAsia="en-US"/>
-        </w:rPr>
-        <w:t xml:space="preserve">using .Net </w:t>
-      </w:r>
-      <w:r>
-        <w:rPr>
-          <w:rFonts w:eastAsiaTheme="minorHAnsi"/>
-          <w:sz w:val="18"/>
-          <w:szCs w:val="17"/>
-          <w:lang w:eastAsia="en-US"/>
-        </w:rPr>
-        <w:t>C</w:t>
-      </w:r>
-      <w:r>
-        <w:rPr>
-          <w:rFonts w:eastAsiaTheme="minorHAnsi"/>
-          <w:sz w:val="18"/>
-          <w:szCs w:val="17"/>
-          <w:lang w:eastAsia="en-US"/>
-        </w:rPr>
-        <w:t>ore</w:t>
-      </w:r>
-      <w:r>
-        <w:rPr>
-          <w:rFonts w:eastAsiaTheme="minorHAnsi"/>
-          <w:sz w:val="18"/>
-          <w:szCs w:val="17"/>
-          <w:lang w:eastAsia="en-US"/>
-        </w:rPr>
-        <w:t xml:space="preserve"> MVC</w:t>
-      </w:r>
-      <w:r>
-        <w:rPr>
-          <w:rFonts w:eastAsiaTheme="minorHAnsi"/>
-          <w:sz w:val="18"/>
-          <w:szCs w:val="17"/>
-          <w:lang w:eastAsia="en-US"/>
-        </w:rPr>
-        <w:t>, Azure SQL Database</w:t>
-      </w:r>
-      <w:r>
-        <w:rPr>
-          <w:rFonts w:eastAsiaTheme="minorHAnsi"/>
-          <w:sz w:val="18"/>
-          <w:szCs w:val="17"/>
-          <w:lang w:eastAsia="en-US"/>
-        </w:rPr>
-        <w:t>, Azure Logic Apps</w:t>
-      </w:r>
-      <w:r>
-        <w:rPr>
-          <w:rFonts w:eastAsiaTheme="minorHAnsi"/>
-          <w:sz w:val="18"/>
-          <w:szCs w:val="17"/>
-          <w:lang w:eastAsia="en-US"/>
-        </w:rPr>
-        <w:t>, Azure Application Gateway, Azure VMSS, Azure DevOps,</w:t>
-      </w:r>
-      <w:r>
-        <w:rPr>
-          <w:rFonts w:eastAsiaTheme="minorHAnsi"/>
-          <w:sz w:val="18"/>
-          <w:szCs w:val="17"/>
-          <w:lang w:eastAsia="en-US"/>
-        </w:rPr>
-        <w:t xml:space="preserve"> and Azure Functions</w:t>
-      </w:r>
-      <w:r>
-        <w:rPr>
-          <w:rFonts w:eastAsiaTheme="minorHAnsi"/>
-          <w:sz w:val="18"/>
-          <w:szCs w:val="17"/>
-          <w:lang w:eastAsia="en-US"/>
-        </w:rPr>
-        <w:t xml:space="preserve"> and console application using .NET Core</w:t>
-      </w:r>
-      <w:r>
-        <w:rPr>
-          <w:rFonts w:eastAsiaTheme="minorHAnsi"/>
-          <w:sz w:val="18"/>
-          <w:szCs w:val="17"/>
+          <w:sz w:val="22"/>
+          <w:szCs w:val="22"/>
+          <w:lang w:eastAsia="en-US"/>
+        </w:rPr>
+        <w:t xml:space="preserve">developing products </w:t>
+      </w:r>
+      <w:r>
+        <w:rPr>
+          <w:rFonts w:eastAsiaTheme="minorHAnsi"/>
+          <w:sz w:val="22"/>
+          <w:szCs w:val="22"/>
+          <w:lang w:eastAsia="en-US"/>
+        </w:rPr>
+        <w:t xml:space="preserve">researching </w:t>
+      </w:r>
+      <w:r>
+        <w:rPr>
+          <w:rFonts w:eastAsiaTheme="minorHAnsi"/>
+          <w:sz w:val="22"/>
+          <w:szCs w:val="22"/>
+          <w:lang w:eastAsia="en-US"/>
+        </w:rPr>
+        <w:t xml:space="preserve">and brainstorming </w:t>
+      </w:r>
+      <w:r>
+        <w:rPr>
+          <w:rFonts w:eastAsiaTheme="minorHAnsi"/>
+          <w:sz w:val="22"/>
+          <w:szCs w:val="22"/>
+          <w:lang w:eastAsia="en-US"/>
+        </w:rPr>
+        <w:t xml:space="preserve">on design, </w:t>
+      </w:r>
+      <w:r>
+        <w:rPr>
+          <w:rFonts w:eastAsiaTheme="minorHAnsi"/>
+          <w:sz w:val="22"/>
+          <w:szCs w:val="22"/>
+          <w:lang w:eastAsia="en-US"/>
+        </w:rPr>
+        <w:t xml:space="preserve">engineering, </w:t>
+      </w:r>
+      <w:r>
+        <w:rPr>
+          <w:rFonts w:eastAsiaTheme="minorHAnsi"/>
+          <w:sz w:val="22"/>
+          <w:szCs w:val="22"/>
+          <w:lang w:eastAsia="en-US"/>
+        </w:rPr>
+        <w:t>performance</w:t>
+      </w:r>
+      <w:r>
+        <w:rPr>
+          <w:rFonts w:eastAsiaTheme="minorHAnsi"/>
+          <w:sz w:val="22"/>
+          <w:szCs w:val="22"/>
+          <w:lang w:eastAsia="en-US"/>
+        </w:rPr>
+        <w:t xml:space="preserve"> and customer feedback to develop and maintain a</w:t>
+      </w:r>
+      <w:r>
+        <w:rPr>
+          <w:rFonts w:eastAsiaTheme="minorHAnsi"/>
+          <w:sz w:val="22"/>
+          <w:szCs w:val="22"/>
+          <w:lang w:eastAsia="en-US"/>
+        </w:rPr>
+        <w:t xml:space="preserve"> highly secure e-commerce platform for a government department</w:t>
+      </w:r>
+      <w:r>
+        <w:rPr>
+          <w:rFonts w:eastAsiaTheme="minorHAnsi"/>
+          <w:sz w:val="22"/>
+          <w:szCs w:val="22"/>
           <w:lang w:eastAsia="en-US"/>
         </w:rPr>
         <w:t>.</w:t>
@@ -862,52 +952,142 @@
         <w:jc w:val="both"/>
         <w:rPr>
           <w:rFonts w:eastAsiaTheme="minorHAnsi"/>
-          <w:sz w:val="18"/>
-          <w:szCs w:val="17"/>
-          <w:lang w:eastAsia="en-US"/>
-        </w:rPr>
-      </w:pPr>
-      <w:r>
-        <w:rPr>
-          <w:rFonts w:eastAsiaTheme="minorHAnsi"/>
-          <w:sz w:val="18"/>
-          <w:szCs w:val="17"/>
-          <w:lang w:eastAsia="en-US"/>
-        </w:rPr>
-        <w:t xml:space="preserve">Created a standalone application in .NET Core as a parallel project </w:t>
-      </w:r>
-      <w:r>
-        <w:rPr>
-          <w:rFonts w:eastAsiaTheme="minorHAnsi"/>
-          <w:sz w:val="18"/>
-          <w:szCs w:val="17"/>
-          <w:lang w:eastAsia="en-US"/>
-        </w:rPr>
-        <w:t xml:space="preserve">resulting more than </w:t>
-      </w:r>
-      <w:r>
-        <w:rPr>
-          <w:rFonts w:eastAsiaTheme="minorHAnsi"/>
-          <w:sz w:val="18"/>
-          <w:szCs w:val="17"/>
-          <w:lang w:eastAsia="en-US"/>
-        </w:rPr>
-        <w:t>1.5</w:t>
-      </w:r>
-      <w:r>
-        <w:rPr>
-          <w:rFonts w:eastAsiaTheme="minorHAnsi"/>
-          <w:sz w:val="18"/>
-          <w:szCs w:val="17"/>
-          <w:lang w:eastAsia="en-US"/>
-        </w:rPr>
-        <w:t xml:space="preserve">M Dollar revenue growth for the client in </w:t>
-      </w:r>
-      <w:r>
-        <w:rPr>
-          <w:rFonts w:eastAsiaTheme="minorHAnsi"/>
-          <w:sz w:val="18"/>
-          <w:szCs w:val="17"/>
+          <w:sz w:val="22"/>
+          <w:szCs w:val="22"/>
+          <w:lang w:eastAsia="en-US"/>
+        </w:rPr>
+      </w:pPr>
+      <w:r>
+        <w:rPr>
+          <w:rFonts w:eastAsiaTheme="minorHAnsi"/>
+          <w:sz w:val="22"/>
+          <w:szCs w:val="22"/>
+          <w:lang w:eastAsia="en-US"/>
+        </w:rPr>
+        <w:t xml:space="preserve">Deployed </w:t>
+      </w:r>
+      <w:r>
+        <w:rPr>
+          <w:rFonts w:eastAsiaTheme="minorHAnsi"/>
+          <w:sz w:val="22"/>
+          <w:szCs w:val="22"/>
+          <w:lang w:eastAsia="en-US"/>
+        </w:rPr>
+        <w:t>the application</w:t>
+      </w:r>
+      <w:r>
+        <w:rPr>
+          <w:rFonts w:eastAsiaTheme="minorHAnsi"/>
+          <w:sz w:val="22"/>
+          <w:szCs w:val="22"/>
+          <w:lang w:eastAsia="en-US"/>
+        </w:rPr>
+        <w:t xml:space="preserve"> which</w:t>
+      </w:r>
+      <w:r>
+        <w:rPr>
+          <w:rFonts w:eastAsiaTheme="minorHAnsi"/>
+          <w:sz w:val="22"/>
+          <w:szCs w:val="22"/>
+          <w:lang w:eastAsia="en-US"/>
+        </w:rPr>
+        <w:t xml:space="preserve"> </w:t>
+      </w:r>
+      <w:r>
+        <w:rPr>
+          <w:rFonts w:eastAsiaTheme="minorHAnsi"/>
+          <w:sz w:val="22"/>
+          <w:szCs w:val="22"/>
+          <w:lang w:eastAsia="en-US"/>
+        </w:rPr>
+        <w:t xml:space="preserve">has </w:t>
+      </w:r>
+      <w:r>
+        <w:rPr>
+          <w:rFonts w:eastAsiaTheme="minorHAnsi"/>
+          <w:sz w:val="22"/>
+          <w:szCs w:val="22"/>
+          <w:lang w:eastAsia="en-US"/>
+        </w:rPr>
+        <w:t xml:space="preserve">already </w:t>
+      </w:r>
+      <w:r>
+        <w:rPr>
+          <w:rFonts w:eastAsiaTheme="minorHAnsi"/>
+          <w:sz w:val="22"/>
+          <w:szCs w:val="22"/>
+          <w:lang w:eastAsia="en-US"/>
+        </w:rPr>
+        <w:t xml:space="preserve">reaped </w:t>
+      </w:r>
+      <w:r>
+        <w:rPr>
+          <w:rFonts w:eastAsiaTheme="minorHAnsi"/>
+          <w:sz w:val="22"/>
+          <w:szCs w:val="22"/>
+          <w:lang w:eastAsia="en-US"/>
+        </w:rPr>
+        <w:t xml:space="preserve">more than </w:t>
+      </w:r>
+      <w:r>
+        <w:rPr>
+          <w:rFonts w:eastAsiaTheme="minorHAnsi"/>
+          <w:sz w:val="22"/>
+          <w:szCs w:val="22"/>
+          <w:lang w:eastAsia="en-US"/>
+        </w:rPr>
+        <w:t>$</w:t>
+      </w:r>
+      <w:r>
+        <w:rPr>
+          <w:rFonts w:eastAsiaTheme="minorHAnsi"/>
+          <w:sz w:val="22"/>
+          <w:szCs w:val="22"/>
+          <w:lang w:eastAsia="en-US"/>
+        </w:rPr>
+        <w:t xml:space="preserve">2M </w:t>
+      </w:r>
+      <w:r>
+        <w:rPr>
+          <w:rFonts w:eastAsiaTheme="minorHAnsi"/>
+          <w:sz w:val="22"/>
+          <w:szCs w:val="22"/>
+          <w:lang w:eastAsia="en-US"/>
+        </w:rPr>
+        <w:t xml:space="preserve">in </w:t>
+      </w:r>
+      <w:r>
+        <w:rPr>
+          <w:rFonts w:eastAsiaTheme="minorHAnsi"/>
+          <w:sz w:val="22"/>
+          <w:szCs w:val="22"/>
+          <w:lang w:eastAsia="en-US"/>
+        </w:rPr>
+        <w:t xml:space="preserve">revenue for the </w:t>
+      </w:r>
+      <w:r>
+        <w:rPr>
+          <w:rFonts w:eastAsiaTheme="minorHAnsi"/>
+          <w:sz w:val="22"/>
+          <w:szCs w:val="22"/>
+          <w:lang w:eastAsia="en-US"/>
+        </w:rPr>
+        <w:t>department</w:t>
+      </w:r>
+      <w:r>
+        <w:rPr>
+          <w:rFonts w:eastAsiaTheme="minorHAnsi"/>
+          <w:sz w:val="22"/>
+          <w:szCs w:val="22"/>
+          <w:lang w:eastAsia="en-US"/>
+        </w:rPr>
+        <w:t xml:space="preserve"> in </w:t>
+      </w:r>
+      <w:r>
+        <w:rPr>
+          <w:rFonts w:eastAsiaTheme="minorHAnsi"/>
+          <w:sz w:val="22"/>
+          <w:szCs w:val="22"/>
           <w:lang w:eastAsia="en-US"/>
         </w:rPr>
         <w:t>a</w:t>
@@ -915,11 +1095,65 @@
       <w:r>
         <w:rPr>
           <w:rFonts w:eastAsiaTheme="minorHAnsi"/>
-          <w:sz w:val="18"/>
-          <w:szCs w:val="17"/>
-          <w:lang w:eastAsia="en-US"/>
-        </w:rPr>
-        <w:t xml:space="preserve"> quarter. </w:t>
+          <w:sz w:val="22"/>
+          <w:szCs w:val="22"/>
+          <w:lang w:eastAsia="en-US"/>
+        </w:rPr>
+        <w:t xml:space="preserve"> </w:t>
+      </w:r>
+      <w:r>
+        <w:rPr>
+          <w:rFonts w:eastAsiaTheme="minorHAnsi"/>
+          <w:sz w:val="22"/>
+          <w:szCs w:val="22"/>
+          <w:lang w:eastAsia="en-US"/>
+        </w:rPr>
+        <w:t xml:space="preserve">single </w:t>
+      </w:r>
+      <w:r>
+        <w:rPr>
+          <w:rFonts w:eastAsiaTheme="minorHAnsi"/>
+          <w:sz w:val="22"/>
+          <w:szCs w:val="22"/>
+          <w:lang w:eastAsia="en-US"/>
+        </w:rPr>
+        <w:t>quarter</w:t>
+      </w:r>
+      <w:r>
+        <w:rPr>
+          <w:rFonts w:eastAsiaTheme="minorHAnsi"/>
+          <w:sz w:val="22"/>
+          <w:szCs w:val="22"/>
+          <w:lang w:eastAsia="en-US"/>
+        </w:rPr>
+        <w:t xml:space="preserve"> </w:t>
+      </w:r>
+      <w:r>
+        <w:rPr>
+          <w:rFonts w:eastAsiaTheme="minorHAnsi"/>
+          <w:sz w:val="22"/>
+          <w:szCs w:val="22"/>
+          <w:lang w:eastAsia="en-US"/>
+        </w:rPr>
+        <w:t>since</w:t>
+      </w:r>
+      <w:r>
+        <w:rPr>
+          <w:rFonts w:eastAsiaTheme="minorHAnsi"/>
+          <w:sz w:val="22"/>
+          <w:szCs w:val="22"/>
+          <w:lang w:eastAsia="en-US"/>
+        </w:rPr>
+        <w:t xml:space="preserve"> production.</w:t>
+      </w:r>
+      <w:r>
+        <w:rPr>
+          <w:rFonts w:eastAsiaTheme="minorHAnsi"/>
+          <w:sz w:val="22"/>
+          <w:szCs w:val="22"/>
+          <w:lang w:eastAsia="en-US"/>
+        </w:rPr>
+        <w:t xml:space="preserve"> </w:t>
       </w:r>
     </w:p>
     <w:p>
@@ -932,55 +1166,100 @@
         <w:jc w:val="both"/>
         <w:rPr>
           <w:rFonts w:eastAsiaTheme="minorHAnsi"/>
-          <w:sz w:val="18"/>
-          <w:szCs w:val="17"/>
-          <w:lang w:eastAsia="en-US"/>
-        </w:rPr>
-      </w:pPr>
-      <w:r>
-        <w:rPr>
-          <w:rFonts w:eastAsiaTheme="minorHAnsi"/>
-          <w:sz w:val="18"/>
-          <w:szCs w:val="17"/>
-          <w:lang w:eastAsia="en-US"/>
-        </w:rPr>
-        <w:t>Implement and maintain cloud infrastructure on MS Azure and devise Continuous Integration</w:t>
-      </w:r>
-      <w:r>
-        <w:rPr>
-          <w:rFonts w:eastAsiaTheme="minorHAnsi"/>
-          <w:sz w:val="18"/>
-          <w:szCs w:val="17"/>
-          <w:lang w:eastAsia="en-US"/>
-        </w:rPr>
-        <w:t xml:space="preserve"> using Jenkins</w:t>
-      </w:r>
-      <w:r>
-        <w:rPr>
-          <w:rFonts w:eastAsiaTheme="minorHAnsi"/>
-          <w:sz w:val="18"/>
-          <w:szCs w:val="17"/>
-          <w:lang w:eastAsia="en-US"/>
-        </w:rPr>
-        <w:t xml:space="preserve"> and Continuous Deployment </w:t>
-      </w:r>
-      <w:r>
-        <w:rPr>
-          <w:rFonts w:eastAsiaTheme="minorHAnsi"/>
-          <w:sz w:val="18"/>
-          <w:szCs w:val="17"/>
-          <w:lang w:eastAsia="en-US"/>
-        </w:rPr>
-        <w:t xml:space="preserve">using Azure DevOps </w:t>
-      </w:r>
-      <w:r>
-        <w:rPr>
-          <w:rFonts w:eastAsiaTheme="minorHAnsi"/>
-          <w:sz w:val="18"/>
-          <w:szCs w:val="17"/>
-          <w:lang w:eastAsia="en-US"/>
-        </w:rPr>
-        <w:t>automating the software delivery lifecycle.</w:t>
+          <w:sz w:val="22"/>
+          <w:szCs w:val="22"/>
+          <w:lang w:eastAsia="en-US"/>
+        </w:rPr>
+      </w:pPr>
+      <w:r>
+        <w:rPr>
+          <w:rFonts w:eastAsiaTheme="minorHAnsi"/>
+          <w:sz w:val="22"/>
+          <w:szCs w:val="22"/>
+          <w:lang w:eastAsia="en-US"/>
+        </w:rPr>
+        <w:t xml:space="preserve">Conceive and demonstrate feature enhancement </w:t>
+      </w:r>
+      <w:r>
+        <w:rPr>
+          <w:rFonts w:eastAsiaTheme="minorHAnsi"/>
+          <w:sz w:val="22"/>
+          <w:szCs w:val="22"/>
+          <w:lang w:eastAsia="en-US"/>
+        </w:rPr>
+        <w:t xml:space="preserve">to the internal and external stakeholders </w:t>
+      </w:r>
+      <w:r>
+        <w:rPr>
+          <w:rFonts w:eastAsiaTheme="minorHAnsi"/>
+          <w:sz w:val="22"/>
+          <w:szCs w:val="22"/>
+          <w:lang w:eastAsia="en-US"/>
+        </w:rPr>
+        <w:t>using</w:t>
+      </w:r>
+      <w:r>
+        <w:rPr>
+          <w:rFonts w:eastAsiaTheme="minorHAnsi"/>
+          <w:sz w:val="22"/>
+          <w:szCs w:val="22"/>
+          <w:lang w:eastAsia="en-US"/>
+        </w:rPr>
+        <w:t xml:space="preserve"> user-experience metrics, customer feedback,</w:t>
+      </w:r>
+      <w:r>
+        <w:rPr>
+          <w:rFonts w:eastAsiaTheme="minorHAnsi"/>
+          <w:sz w:val="22"/>
+          <w:szCs w:val="22"/>
+          <w:lang w:eastAsia="en-US"/>
+        </w:rPr>
+        <w:t xml:space="preserve"> </w:t>
+      </w:r>
+      <w:r>
+        <w:rPr>
+          <w:rFonts w:eastAsiaTheme="minorHAnsi"/>
+          <w:sz w:val="22"/>
+          <w:szCs w:val="22"/>
+          <w:lang w:eastAsia="en-US"/>
+        </w:rPr>
+        <w:t>web performance</w:t>
+      </w:r>
+      <w:r>
+        <w:rPr>
+          <w:rFonts w:eastAsiaTheme="minorHAnsi"/>
+          <w:sz w:val="22"/>
+          <w:szCs w:val="22"/>
+          <w:lang w:eastAsia="en-US"/>
+        </w:rPr>
+        <w:t>,</w:t>
+      </w:r>
+      <w:r>
+        <w:rPr>
+          <w:rFonts w:eastAsiaTheme="minorHAnsi"/>
+          <w:sz w:val="22"/>
+          <w:szCs w:val="22"/>
+          <w:lang w:eastAsia="en-US"/>
+        </w:rPr>
+        <w:t xml:space="preserve"> and </w:t>
+      </w:r>
+      <w:r>
+        <w:rPr>
+          <w:rFonts w:eastAsiaTheme="minorHAnsi"/>
+          <w:sz w:val="22"/>
+          <w:szCs w:val="22"/>
+          <w:lang w:eastAsia="en-US"/>
+        </w:rPr>
+        <w:t xml:space="preserve">security metrics </w:t>
+      </w:r>
+      <w:r>
+        <w:rPr>
+          <w:rFonts w:eastAsiaTheme="minorHAnsi"/>
+          <w:sz w:val="22"/>
+          <w:szCs w:val="22"/>
+          <w:lang w:eastAsia="en-US"/>
+        </w:rPr>
+        <w:t>as KPIs.</w:t>
       </w:r>
     </w:p>
     <w:p>
@@ -993,37 +1272,127 @@
         <w:jc w:val="both"/>
         <w:rPr>
           <w:rFonts w:eastAsiaTheme="minorHAnsi"/>
-          <w:sz w:val="18"/>
-          <w:szCs w:val="17"/>
-          <w:lang w:eastAsia="en-US"/>
-        </w:rPr>
-      </w:pPr>
-      <w:r>
-        <w:rPr>
-          <w:rFonts w:eastAsiaTheme="minorHAnsi"/>
-          <w:sz w:val="18"/>
-          <w:szCs w:val="17"/>
-          <w:lang w:eastAsia="en-US"/>
-        </w:rPr>
-        <w:t>Built Automation testing platform for testing API and web services using SOAP UI and Apache Groovy Script and Postman (JavaScript)</w:t>
-      </w:r>
-      <w:r>
-        <w:rPr>
-          <w:rFonts w:eastAsiaTheme="minorHAnsi"/>
-          <w:sz w:val="18"/>
-          <w:szCs w:val="17"/>
-          <w:lang w:eastAsia="en-US"/>
-        </w:rPr>
-        <w:t xml:space="preserve"> for a </w:t>
-      </w:r>
-      <w:r>
-        <w:rPr>
-          <w:rFonts w:eastAsiaTheme="minorHAnsi"/>
-          <w:sz w:val="18"/>
-          <w:szCs w:val="17"/>
-          <w:lang w:eastAsia="en-US"/>
-        </w:rPr>
-        <w:t>Travel Industry ecommerce client.</w:t>
+          <w:sz w:val="22"/>
+          <w:szCs w:val="22"/>
+          <w:lang w:eastAsia="en-US"/>
+        </w:rPr>
+      </w:pPr>
+      <w:r>
+        <w:rPr>
+          <w:rFonts w:eastAsiaTheme="minorHAnsi"/>
+          <w:sz w:val="22"/>
+          <w:szCs w:val="22"/>
+          <w:lang w:eastAsia="en-US"/>
+        </w:rPr>
+        <w:t>Participate in DCS</w:t>
+      </w:r>
+      <w:r>
+        <w:rPr>
+          <w:rFonts w:eastAsiaTheme="minorHAnsi"/>
+          <w:sz w:val="22"/>
+          <w:szCs w:val="22"/>
+          <w:lang w:eastAsia="en-US"/>
+        </w:rPr>
+        <w:t>’s</w:t>
+      </w:r>
+      <w:r>
+        <w:rPr>
+          <w:rFonts w:eastAsiaTheme="minorHAnsi"/>
+          <w:sz w:val="22"/>
+          <w:szCs w:val="22"/>
+          <w:lang w:eastAsia="en-US"/>
+        </w:rPr>
+        <w:t xml:space="preserve"> Pre-Sales</w:t>
+      </w:r>
+      <w:r>
+        <w:rPr>
+          <w:rFonts w:eastAsiaTheme="minorHAnsi"/>
+          <w:sz w:val="22"/>
+          <w:szCs w:val="22"/>
+          <w:lang w:eastAsia="en-US"/>
+        </w:rPr>
+        <w:t xml:space="preserve"> pipeline</w:t>
+      </w:r>
+      <w:r>
+        <w:rPr>
+          <w:rFonts w:eastAsiaTheme="minorHAnsi"/>
+          <w:sz w:val="22"/>
+          <w:szCs w:val="22"/>
+          <w:lang w:eastAsia="en-US"/>
+        </w:rPr>
+        <w:t xml:space="preserve"> </w:t>
+      </w:r>
+      <w:r>
+        <w:rPr>
+          <w:rFonts w:eastAsiaTheme="minorHAnsi"/>
+          <w:sz w:val="22"/>
+          <w:szCs w:val="22"/>
+          <w:lang w:eastAsia="en-US"/>
+        </w:rPr>
+        <w:t>for</w:t>
+      </w:r>
+      <w:r>
+        <w:rPr>
+          <w:rFonts w:eastAsiaTheme="minorHAnsi"/>
+          <w:sz w:val="22"/>
+          <w:szCs w:val="22"/>
+          <w:lang w:eastAsia="en-US"/>
+        </w:rPr>
+        <w:t xml:space="preserve"> AI/</w:t>
+      </w:r>
+      <w:r>
+        <w:rPr>
+          <w:rFonts w:eastAsiaTheme="minorHAnsi"/>
+          <w:sz w:val="22"/>
+          <w:szCs w:val="22"/>
+          <w:lang w:eastAsia="en-US"/>
+        </w:rPr>
+        <w:t xml:space="preserve">Machine Learning </w:t>
+      </w:r>
+      <w:r>
+        <w:rPr>
+          <w:rFonts w:eastAsiaTheme="minorHAnsi"/>
+          <w:sz w:val="22"/>
+          <w:szCs w:val="22"/>
+          <w:lang w:eastAsia="en-US"/>
+        </w:rPr>
+        <w:t>Product and Service</w:t>
+      </w:r>
+      <w:r>
+        <w:rPr>
+          <w:rFonts w:eastAsiaTheme="minorHAnsi"/>
+          <w:sz w:val="22"/>
+          <w:szCs w:val="22"/>
+          <w:lang w:eastAsia="en-US"/>
+        </w:rPr>
+        <w:t xml:space="preserve"> demonstrations and </w:t>
+      </w:r>
+      <w:r>
+        <w:rPr>
+          <w:rFonts w:eastAsiaTheme="minorHAnsi"/>
+          <w:sz w:val="22"/>
+          <w:szCs w:val="22"/>
+          <w:lang w:eastAsia="en-US"/>
+        </w:rPr>
+        <w:t>client</w:t>
+      </w:r>
+      <w:r>
+        <w:rPr>
+          <w:rFonts w:eastAsiaTheme="minorHAnsi"/>
+          <w:sz w:val="22"/>
+          <w:szCs w:val="22"/>
+          <w:lang w:eastAsia="en-US"/>
+        </w:rPr>
+        <w:t xml:space="preserve"> onboarding</w:t>
+      </w:r>
+      <w:r>
+        <w:rPr>
+          <w:rFonts w:eastAsiaTheme="minorHAnsi"/>
+          <w:sz w:val="22"/>
+          <w:szCs w:val="22"/>
+          <w:lang w:eastAsia="en-US"/>
+        </w:rPr>
+        <w:t>.</w:t>
       </w:r>
     </w:p>
     <w:p>
@@ -1036,55 +1405,64 @@
         <w:jc w:val="both"/>
         <w:rPr>
           <w:rFonts w:eastAsiaTheme="minorHAnsi"/>
-          <w:sz w:val="18"/>
-          <w:szCs w:val="17"/>
-          <w:lang w:eastAsia="en-US"/>
-        </w:rPr>
-      </w:pPr>
-      <w:r>
-        <w:rPr>
-          <w:rFonts w:eastAsiaTheme="minorHAnsi"/>
-          <w:sz w:val="18"/>
-          <w:szCs w:val="17"/>
-          <w:lang w:eastAsia="en-US"/>
-        </w:rPr>
-        <w:t xml:space="preserve">Collaborate with the team on data cleaning, transformation and data preparation using tools </w:t>
-      </w:r>
-      <w:r>
-        <w:rPr>
-          <w:rFonts w:eastAsiaTheme="minorHAnsi"/>
-          <w:sz w:val="18"/>
-          <w:szCs w:val="17"/>
-          <w:lang w:eastAsia="en-US"/>
-        </w:rPr>
-        <w:t>using Python,</w:t>
-      </w:r>
-      <w:r>
-        <w:rPr>
-          <w:rFonts w:eastAsiaTheme="minorHAnsi"/>
-          <w:sz w:val="18"/>
-          <w:szCs w:val="17"/>
-          <w:lang w:eastAsia="en-US"/>
-        </w:rPr>
-        <w:t xml:space="preserve"> Azure Data Factory</w:t>
-      </w:r>
-      <w:r>
-        <w:rPr>
-          <w:rFonts w:eastAsiaTheme="minorHAnsi"/>
-          <w:sz w:val="18"/>
-          <w:szCs w:val="17"/>
-          <w:lang w:eastAsia="en-US"/>
-        </w:rPr>
-        <w:t>, and Azure Databricks</w:t>
-      </w:r>
-      <w:r>
-        <w:rPr>
-          <w:rFonts w:eastAsiaTheme="minorHAnsi"/>
-          <w:sz w:val="18"/>
-          <w:szCs w:val="17"/>
-          <w:lang w:eastAsia="en-US"/>
-        </w:rPr>
-        <w:t xml:space="preserve">. </w:t>
+          <w:sz w:val="22"/>
+          <w:szCs w:val="22"/>
+          <w:lang w:eastAsia="en-US"/>
+        </w:rPr>
+      </w:pPr>
+      <w:r>
+        <w:rPr>
+          <w:rFonts w:eastAsiaTheme="minorHAnsi"/>
+          <w:sz w:val="22"/>
+          <w:szCs w:val="22"/>
+          <w:lang w:eastAsia="en-US"/>
+        </w:rPr>
+        <w:t xml:space="preserve">Liaise with </w:t>
+      </w:r>
+      <w:r>
+        <w:rPr>
+          <w:rFonts w:eastAsiaTheme="minorHAnsi"/>
+          <w:sz w:val="22"/>
+          <w:szCs w:val="22"/>
+          <w:lang w:eastAsia="en-US"/>
+        </w:rPr>
+        <w:t xml:space="preserve">DCS Marketing Team to create </w:t>
+      </w:r>
+      <w:r>
+        <w:rPr>
+          <w:rFonts w:eastAsiaTheme="minorEastAsia"/>
+          <w:sz w:val="22"/>
+          <w:szCs w:val="22"/>
+          <w:lang w:eastAsia="en-US"/>
+        </w:rPr>
+        <w:t>P</w:t>
+      </w:r>
+      <w:r>
+        <w:rPr>
+          <w:rFonts w:eastAsiaTheme="minorEastAsia"/>
+          <w:sz w:val="22"/>
+          <w:szCs w:val="22"/>
+          <w:lang w:eastAsia="en-US"/>
+        </w:rPr>
+        <w:t>roof of Concepts and collaterals</w:t>
+      </w:r>
+      <w:r>
+        <w:rPr>
+          <w:rFonts w:eastAsiaTheme="minorEastAsia"/>
+          <w:sz w:val="22"/>
+          <w:szCs w:val="22"/>
+          <w:lang w:eastAsia="en-US"/>
+        </w:rPr>
+        <w:t xml:space="preserve"> </w:t>
+      </w:r>
+      <w:r>
+        <w:rPr>
+          <w:rFonts w:eastAsiaTheme="minorHAnsi"/>
+          <w:sz w:val="22"/>
+          <w:szCs w:val="22"/>
+          <w:lang w:eastAsia="en-US"/>
+        </w:rPr>
+        <w:t>for Artificial Intelligence, Predictive Analytics, Automated Testing, Data Engineering and Robotic Process Automation.</w:t>
       </w:r>
     </w:p>
     <w:p>
@@ -1097,158 +1475,52 @@
         <w:jc w:val="both"/>
         <w:rPr>
           <w:rFonts w:eastAsiaTheme="minorHAnsi"/>
-          <w:sz w:val="18"/>
-          <w:szCs w:val="17"/>
-          <w:lang w:eastAsia="en-US"/>
-        </w:rPr>
-      </w:pPr>
-      <w:r>
-        <w:rPr>
-          <w:rFonts w:eastAsiaTheme="minorHAnsi"/>
-          <w:sz w:val="18"/>
-          <w:szCs w:val="17"/>
-          <w:lang w:eastAsia="en-US"/>
-        </w:rPr>
-        <w:t xml:space="preserve">Work with the </w:t>
-      </w:r>
-      <w:r>
-        <w:rPr>
-          <w:rFonts w:eastAsiaTheme="minorHAnsi"/>
-          <w:sz w:val="18"/>
-          <w:szCs w:val="17"/>
-          <w:lang w:eastAsia="en-US"/>
-        </w:rPr>
-        <w:t>Data-Core Systems (</w:t>
-      </w:r>
-      <w:r>
-        <w:rPr>
-          <w:rFonts w:eastAsiaTheme="minorHAnsi"/>
-          <w:sz w:val="18"/>
-          <w:szCs w:val="17"/>
-          <w:lang w:eastAsia="en-US"/>
-        </w:rPr>
-        <w:t>DCS</w:t>
-      </w:r>
-      <w:r>
-        <w:rPr>
-          <w:rFonts w:eastAsiaTheme="minorHAnsi"/>
-          <w:sz w:val="18"/>
-          <w:szCs w:val="17"/>
-          <w:lang w:eastAsia="en-US"/>
-        </w:rPr>
-        <w:t>)</w:t>
-      </w:r>
-      <w:r>
-        <w:rPr>
-          <w:rFonts w:eastAsiaTheme="minorHAnsi"/>
-          <w:sz w:val="18"/>
-          <w:szCs w:val="17"/>
-          <w:lang w:eastAsia="en-US"/>
-        </w:rPr>
-        <w:t xml:space="preserve"> AI team to build a Machine Learning platform that can automate the whole process of Supervised Machine Learning. </w:t>
-      </w:r>
-    </w:p>
-    <w:p>
-      <w:pPr>
-        <w:pStyle w:val="ListParagraph"/>
-        <w:numPr>
-          <w:ilvl w:val="0"/>
-          <w:numId w:val="4"/>
-        </w:numPr>
-        <w:jc w:val="both"/>
-        <w:rPr>
-          <w:rFonts w:eastAsiaTheme="minorHAnsi"/>
-          <w:sz w:val="18"/>
-          <w:szCs w:val="17"/>
-          <w:lang w:eastAsia="en-US"/>
-        </w:rPr>
-      </w:pPr>
-      <w:r>
-        <w:rPr>
-          <w:rFonts w:eastAsiaTheme="minorHAnsi"/>
-          <w:sz w:val="18"/>
-          <w:szCs w:val="17"/>
-          <w:lang w:eastAsia="en-US"/>
-        </w:rPr>
-        <w:t xml:space="preserve">Automate the pipeline using </w:t>
-      </w:r>
-      <w:proofErr w:type="spellStart"/>
-      <w:r>
-        <w:rPr>
-          <w:rFonts w:eastAsiaTheme="minorHAnsi"/>
-          <w:sz w:val="18"/>
-          <w:szCs w:val="17"/>
-          <w:lang w:eastAsia="en-US"/>
-        </w:rPr>
-        <w:t>MLOps</w:t>
-      </w:r>
-      <w:proofErr w:type="spellEnd"/>
-      <w:r>
-        <w:rPr>
-          <w:rFonts w:eastAsiaTheme="minorHAnsi"/>
-          <w:sz w:val="18"/>
-          <w:szCs w:val="17"/>
-          <w:lang w:eastAsia="en-US"/>
-        </w:rPr>
-        <w:t xml:space="preserve"> to streamline the Machine learning process without any human intervention.</w:t>
-      </w:r>
-    </w:p>
-    <w:p>
-      <w:pPr>
-        <w:pStyle w:val="ListParagraph"/>
-        <w:numPr>
-          <w:ilvl w:val="0"/>
-          <w:numId w:val="4"/>
-        </w:numPr>
-        <w:jc w:val="both"/>
-        <w:rPr>
-          <w:rFonts w:eastAsiaTheme="minorHAnsi"/>
-          <w:sz w:val="18"/>
-          <w:szCs w:val="17"/>
-          <w:lang w:eastAsia="en-US"/>
-        </w:rPr>
-      </w:pPr>
-      <w:r>
-        <w:rPr>
-          <w:rFonts w:eastAsiaTheme="minorHAnsi"/>
-          <w:sz w:val="18"/>
-          <w:szCs w:val="17"/>
-          <w:lang w:eastAsia="en-US"/>
-        </w:rPr>
-        <w:t>Participate in DCS</w:t>
-      </w:r>
-      <w:r>
-        <w:rPr>
-          <w:rFonts w:eastAsiaTheme="minorHAnsi"/>
-          <w:sz w:val="18"/>
-          <w:szCs w:val="17"/>
-          <w:lang w:eastAsia="en-US"/>
-        </w:rPr>
-        <w:t>’s</w:t>
-      </w:r>
-      <w:r>
-        <w:rPr>
-          <w:rFonts w:eastAsiaTheme="minorHAnsi"/>
-          <w:sz w:val="18"/>
-          <w:szCs w:val="17"/>
-          <w:lang w:eastAsia="en-US"/>
-        </w:rPr>
-        <w:t xml:space="preserve"> Pre-Sales</w:t>
-      </w:r>
-      <w:r>
-        <w:rPr>
-          <w:rFonts w:eastAsiaTheme="minorHAnsi"/>
-          <w:sz w:val="18"/>
-          <w:szCs w:val="17"/>
-          <w:lang w:eastAsia="en-US"/>
-        </w:rPr>
-        <w:t xml:space="preserve"> pipeline</w:t>
-      </w:r>
-      <w:r>
-        <w:rPr>
-          <w:rFonts w:eastAsiaTheme="minorHAnsi"/>
-          <w:sz w:val="18"/>
-          <w:szCs w:val="17"/>
+          <w:sz w:val="22"/>
+          <w:szCs w:val="22"/>
+          <w:lang w:eastAsia="en-US"/>
+        </w:rPr>
+      </w:pPr>
+      <w:r>
+        <w:rPr>
+          <w:rFonts w:eastAsiaTheme="minorHAnsi"/>
+          <w:sz w:val="22"/>
+          <w:szCs w:val="22"/>
+          <w:lang w:eastAsia="en-US"/>
+        </w:rPr>
+        <w:t xml:space="preserve">Build project proposals against Request for Proposals (RFP) </w:t>
+      </w:r>
+      <w:r>
+        <w:rPr>
+          <w:rFonts w:eastAsiaTheme="minorHAnsi"/>
+          <w:sz w:val="22"/>
+          <w:szCs w:val="22"/>
+          <w:lang w:eastAsia="en-US"/>
+        </w:rPr>
+        <w:t xml:space="preserve">covering </w:t>
+      </w:r>
+      <w:r>
+        <w:rPr>
+          <w:rFonts w:eastAsiaTheme="minorHAnsi"/>
+          <w:sz w:val="22"/>
+          <w:szCs w:val="22"/>
+          <w:lang w:eastAsia="en-US"/>
+        </w:rPr>
+        <w:t>Business Understanding, Feasibility Study, T</w:t>
+      </w:r>
+      <w:r>
+        <w:rPr>
+          <w:rFonts w:eastAsiaTheme="minorHAnsi"/>
+          <w:sz w:val="22"/>
+          <w:szCs w:val="22"/>
+          <w:lang w:eastAsia="en-US"/>
+        </w:rPr>
+        <w:t>echnical</w:t>
+      </w:r>
+      <w:r>
+        <w:rPr>
+          <w:rFonts w:eastAsiaTheme="minorHAnsi"/>
+          <w:sz w:val="22"/>
+          <w:szCs w:val="22"/>
           <w:lang w:eastAsia="en-US"/>
         </w:rPr>
         <w:t xml:space="preserve"> </w:t>
@@ -1256,157 +1528,17 @@
       <w:r>
         <w:rPr>
           <w:rFonts w:eastAsiaTheme="minorHAnsi"/>
-          <w:sz w:val="18"/>
-          <w:szCs w:val="17"/>
-          <w:lang w:eastAsia="en-US"/>
-        </w:rPr>
-        <w:t>for</w:t>
-      </w:r>
-      <w:r>
-        <w:rPr>
-          <w:rFonts w:eastAsiaTheme="minorHAnsi"/>
-          <w:sz w:val="18"/>
-          <w:szCs w:val="17"/>
-          <w:lang w:eastAsia="en-US"/>
-        </w:rPr>
-        <w:t xml:space="preserve"> AI/</w:t>
-      </w:r>
-      <w:r>
-        <w:rPr>
-          <w:rFonts w:eastAsiaTheme="minorHAnsi"/>
-          <w:sz w:val="18"/>
-          <w:szCs w:val="17"/>
-          <w:lang w:eastAsia="en-US"/>
-        </w:rPr>
-        <w:t xml:space="preserve">Machine Learning </w:t>
-      </w:r>
-      <w:r>
-        <w:rPr>
-          <w:rFonts w:eastAsiaTheme="minorHAnsi"/>
-          <w:sz w:val="18"/>
-          <w:szCs w:val="17"/>
-          <w:lang w:eastAsia="en-US"/>
-        </w:rPr>
-        <w:t>Product and Service</w:t>
-      </w:r>
-      <w:r>
-        <w:rPr>
-          <w:rFonts w:eastAsiaTheme="minorHAnsi"/>
-          <w:sz w:val="18"/>
-          <w:szCs w:val="17"/>
-          <w:lang w:eastAsia="en-US"/>
-        </w:rPr>
-        <w:t xml:space="preserve"> demonstrations and </w:t>
-      </w:r>
-      <w:r>
-        <w:rPr>
-          <w:rFonts w:eastAsiaTheme="minorHAnsi"/>
-          <w:sz w:val="18"/>
-          <w:szCs w:val="17"/>
-          <w:lang w:eastAsia="en-US"/>
-        </w:rPr>
-        <w:t>client</w:t>
-      </w:r>
-      <w:r>
-        <w:rPr>
-          <w:rFonts w:eastAsiaTheme="minorHAnsi"/>
-          <w:sz w:val="18"/>
-          <w:szCs w:val="17"/>
-          <w:lang w:eastAsia="en-US"/>
-        </w:rPr>
-        <w:t xml:space="preserve"> onboarding</w:t>
-      </w:r>
-      <w:r>
-        <w:rPr>
-          <w:rFonts w:eastAsiaTheme="minorHAnsi"/>
-          <w:sz w:val="18"/>
-          <w:szCs w:val="17"/>
-          <w:lang w:eastAsia="en-US"/>
-        </w:rPr>
-        <w:t>.</w:t>
-      </w:r>
-    </w:p>
-    <w:p>
-      <w:pPr>
-        <w:pStyle w:val="ListParagraph"/>
-        <w:numPr>
-          <w:ilvl w:val="0"/>
-          <w:numId w:val="4"/>
-        </w:numPr>
-        <w:jc w:val="both"/>
-        <w:rPr>
-          <w:rFonts w:eastAsiaTheme="minorHAnsi"/>
-          <w:sz w:val="18"/>
-          <w:szCs w:val="17"/>
-          <w:lang w:eastAsia="en-US"/>
-        </w:rPr>
-      </w:pPr>
-      <w:r>
-        <w:rPr>
-          <w:rFonts w:eastAsiaTheme="minorHAnsi"/>
-          <w:sz w:val="18"/>
-          <w:szCs w:val="17"/>
-          <w:lang w:eastAsia="en-US"/>
-        </w:rPr>
-        <w:t xml:space="preserve">Liaise with </w:t>
-      </w:r>
-      <w:r>
-        <w:rPr>
-          <w:rFonts w:eastAsiaTheme="minorHAnsi"/>
-          <w:sz w:val="18"/>
-          <w:szCs w:val="17"/>
-          <w:lang w:eastAsia="en-US"/>
-        </w:rPr>
-        <w:t>DCS Marketing Team to create content for Artificial Intelligence, Predictive Analytics, Automated Testing, Data Engineering and Robotic Process Automation.</w:t>
-      </w:r>
-    </w:p>
-    <w:p>
-      <w:pPr>
-        <w:pStyle w:val="ListParagraph"/>
-        <w:numPr>
-          <w:ilvl w:val="0"/>
-          <w:numId w:val="4"/>
-        </w:numPr>
-        <w:jc w:val="both"/>
-        <w:rPr>
-          <w:rFonts w:eastAsiaTheme="minorHAnsi"/>
-          <w:sz w:val="18"/>
-          <w:szCs w:val="17"/>
-          <w:lang w:eastAsia="en-US"/>
-        </w:rPr>
-      </w:pPr>
-      <w:r>
-        <w:rPr>
-          <w:rFonts w:eastAsiaTheme="minorHAnsi"/>
-          <w:sz w:val="18"/>
-          <w:szCs w:val="17"/>
-          <w:lang w:eastAsia="en-US"/>
-        </w:rPr>
-        <w:t xml:space="preserve">Build project proposals against Request for Proposals (RFP) from the State and City Departments which includes </w:t>
-      </w:r>
-      <w:r>
-        <w:rPr>
-          <w:rFonts w:eastAsiaTheme="minorHAnsi"/>
-          <w:sz w:val="18"/>
-          <w:szCs w:val="17"/>
-          <w:lang w:eastAsia="en-US"/>
-        </w:rPr>
-        <w:t>Business Understanding, Feasibility Study, T</w:t>
-      </w:r>
-      <w:r>
-        <w:rPr>
-          <w:rFonts w:eastAsiaTheme="minorHAnsi"/>
-          <w:sz w:val="18"/>
-          <w:szCs w:val="17"/>
-          <w:lang w:eastAsia="en-US"/>
-        </w:rPr>
-        <w:t>echnical understanding,</w:t>
-      </w:r>
-      <w:r>
-        <w:rPr>
-          <w:rFonts w:eastAsiaTheme="minorHAnsi"/>
-          <w:sz w:val="18"/>
-          <w:szCs w:val="17"/>
+          <w:sz w:val="22"/>
+          <w:szCs w:val="22"/>
+          <w:lang w:eastAsia="en-US"/>
+        </w:rPr>
+        <w:t>understanding,</w:t>
+      </w:r>
+      <w:r>
+        <w:rPr>
+          <w:rFonts w:eastAsiaTheme="minorHAnsi"/>
+          <w:sz w:val="22"/>
+          <w:szCs w:val="22"/>
           <w:lang w:eastAsia="en-US"/>
         </w:rPr>
         <w:t xml:space="preserve"> Cost Analysis</w:t>
@@ -1414,8 +1546,8 @@
       <w:r>
         <w:rPr>
           <w:rFonts w:eastAsiaTheme="minorHAnsi"/>
-          <w:sz w:val="18"/>
-          <w:szCs w:val="17"/>
+          <w:sz w:val="22"/>
+          <w:szCs w:val="22"/>
           <w:lang w:eastAsia="en-US"/>
         </w:rPr>
         <w:t xml:space="preserve"> with </w:t>
@@ -1423,8 +1555,8 @@
       <w:r>
         <w:rPr>
           <w:rFonts w:eastAsiaTheme="minorHAnsi"/>
-          <w:sz w:val="18"/>
-          <w:szCs w:val="17"/>
+          <w:sz w:val="22"/>
+          <w:szCs w:val="22"/>
           <w:lang w:eastAsia="en-US"/>
         </w:rPr>
         <w:t>Cost-Benefit ratios</w:t>
@@ -1432,8 +1564,8 @@
       <w:r>
         <w:rPr>
           <w:rFonts w:eastAsiaTheme="minorHAnsi"/>
-          <w:sz w:val="18"/>
-          <w:szCs w:val="17"/>
+          <w:sz w:val="22"/>
+          <w:szCs w:val="22"/>
           <w:lang w:eastAsia="en-US"/>
         </w:rPr>
         <w:t xml:space="preserve"> and proposing technical solutions </w:t>
@@ -1441,8 +1573,8 @@
       <w:r>
         <w:rPr>
           <w:rFonts w:eastAsiaTheme="minorHAnsi"/>
-          <w:sz w:val="18"/>
-          <w:szCs w:val="17"/>
+          <w:sz w:val="22"/>
+          <w:szCs w:val="22"/>
           <w:lang w:eastAsia="en-US"/>
         </w:rPr>
         <w:t>teamed</w:t>
@@ -1450,8 +1582,8 @@
       <w:r>
         <w:rPr>
           <w:rFonts w:eastAsiaTheme="minorHAnsi"/>
-          <w:sz w:val="18"/>
-          <w:szCs w:val="17"/>
+          <w:sz w:val="22"/>
+          <w:szCs w:val="22"/>
           <w:lang w:eastAsia="en-US"/>
         </w:rPr>
         <w:t xml:space="preserve"> </w:t>
@@ -1459,8 +1591,8 @@
       <w:r>
         <w:rPr>
           <w:rFonts w:eastAsiaTheme="minorHAnsi"/>
-          <w:sz w:val="18"/>
-          <w:szCs w:val="17"/>
+          <w:sz w:val="22"/>
+          <w:szCs w:val="22"/>
           <w:lang w:eastAsia="en-US"/>
         </w:rPr>
         <w:t>with architectura</w:t>
@@ -1468,45 +1600,29 @@
       <w:r>
         <w:rPr>
           <w:rFonts w:eastAsiaTheme="minorHAnsi"/>
-          <w:sz w:val="18"/>
-          <w:szCs w:val="17"/>
-          <w:lang w:eastAsia="en-US"/>
-        </w:rPr>
-        <w:t>l paraphernalia</w:t>
-      </w:r>
-      <w:r>
-        <w:rPr>
-          <w:rFonts w:eastAsiaTheme="minorHAnsi"/>
-          <w:sz w:val="18"/>
-          <w:szCs w:val="17"/>
-          <w:lang w:eastAsia="en-US"/>
-        </w:rPr>
-        <w:t xml:space="preserve">.  </w:t>
-      </w:r>
-    </w:p>
-    <w:p>
-      <w:pPr>
-        <w:pStyle w:val="ListParagraph"/>
-        <w:numPr>
-          <w:ilvl w:val="0"/>
-          <w:numId w:val="4"/>
-        </w:numPr>
-        <w:jc w:val="both"/>
-        <w:rPr>
-          <w:rFonts w:eastAsiaTheme="minorHAnsi"/>
-          <w:sz w:val="18"/>
-          <w:szCs w:val="17"/>
-          <w:lang w:eastAsia="en-US"/>
-        </w:rPr>
-      </w:pPr>
-      <w:r>
-        <w:rPr>
-          <w:rFonts w:eastAsiaTheme="minorHAnsi"/>
-          <w:sz w:val="18"/>
-          <w:szCs w:val="17"/>
-          <w:lang w:eastAsia="en-US"/>
-        </w:rPr>
-        <w:t>Collaborate with teams across geographies to drive projects from kick-off to production.</w:t>
+          <w:sz w:val="22"/>
+          <w:szCs w:val="22"/>
+          <w:lang w:eastAsia="en-US"/>
+        </w:rPr>
+        <w:t xml:space="preserve">l </w:t>
+      </w:r>
+      <w:r>
+        <w:rPr>
+          <w:rFonts w:eastAsiaTheme="minorHAnsi"/>
+          <w:sz w:val="22"/>
+          <w:szCs w:val="22"/>
+          <w:lang w:eastAsia="en-US"/>
+        </w:rPr>
+        <w:t>details</w:t>
+      </w:r>
+      <w:r>
+        <w:rPr>
+          <w:rFonts w:eastAsiaTheme="minorHAnsi"/>
+          <w:sz w:val="22"/>
+          <w:szCs w:val="22"/>
+          <w:lang w:eastAsia="en-US"/>
+        </w:rPr>
+        <w:t xml:space="preserve">. </w:t>
       </w:r>
     </w:p>
     <w:p>
@@ -1539,6 +1655,7 @@
           <w:szCs w:val="16"/>
         </w:rPr>
       </w:pPr>
+      <w:proofErr w:type="spellStart"/>
       <w:r>
         <w:rPr>
           <w:rFonts w:ascii="Georgia" w:eastAsia="ヒラギノ角ゴ Pro W3" w:hAnsi="Georgia"/>
@@ -1548,8 +1665,30 @@
           <w:sz w:val="17"/>
           <w:szCs w:val="17"/>
         </w:rPr>
-        <w:t>DOIT</w:t>
-      </w:r>
+        <w:t>D</w:t>
+      </w:r>
+      <w:r>
+        <w:rPr>
+          <w:rFonts w:ascii="Georgia" w:eastAsia="ヒラギノ角ゴ Pro W3" w:hAnsi="Georgia"/>
+          <w:b/>
+          <w:color w:val="365F91"/>
+          <w:sz w:val="17"/>
+          <w:szCs w:val="17"/>
+        </w:rPr>
+        <w:t>o</w:t>
+      </w:r>
+      <w:r>
+        <w:rPr>
+          <w:rFonts w:ascii="Georgia" w:eastAsia="ヒラギノ角ゴ Pro W3" w:hAnsi="Georgia"/>
+          <w:b/>
+          <w:caps/>
+          <w:color w:val="365F91"/>
+          <w:sz w:val="17"/>
+          <w:szCs w:val="17"/>
+        </w:rPr>
+        <w:t>IT</w:t>
+      </w:r>
+      <w:proofErr w:type="spellEnd"/>
       <w:r>
         <w:rPr>
           <w:rFonts w:ascii="Georgia" w:eastAsia="ヒラギノ角ゴ Pro W3" w:hAnsi="Georgia"/>
@@ -1641,7 +1780,23 @@
             <w:sz w:val="16"/>
             <w:szCs w:val="16"/>
           </w:rPr>
-          <w:t>https://www2.illinois.gov/sites/doit/Pages/default.aspx</w:t>
+          <w:t>https://ww</w:t>
+        </w:r>
+        <w:r>
+          <w:rPr>
+            <w:color w:val="44546A" w:themeColor="text2"/>
+            <w:sz w:val="16"/>
+            <w:szCs w:val="16"/>
+          </w:rPr>
+          <w:t>w</w:t>
+        </w:r>
+        <w:r>
+          <w:rPr>
+            <w:color w:val="44546A" w:themeColor="text2"/>
+            <w:sz w:val="16"/>
+            <w:szCs w:val="16"/>
+          </w:rPr>
+          <w:t>2.illinois.gov/sites/doit/Pages/default.aspx</w:t>
         </w:r>
       </w:hyperlink>
     </w:p>
@@ -1658,8 +1813,8 @@
           <w:b w:val="0"/>
           <w:i/>
           <w:color w:val="000000"/>
-          <w:sz w:val="17"/>
-          <w:szCs w:val="17"/>
+          <w:sz w:val="20"/>
+          <w:szCs w:val="20"/>
         </w:rPr>
       </w:pPr>
       <w:r>
@@ -1668,8 +1823,8 @@
           <w:b w:val="0"/>
           <w:i/>
           <w:color w:val="000000"/>
-          <w:sz w:val="17"/>
-          <w:szCs w:val="17"/>
+          <w:sz w:val="20"/>
+          <w:szCs w:val="20"/>
         </w:rPr>
         <w:t>Software Engineering Intern</w:t>
       </w:r>
@@ -1679,8 +1834,8 @@
           <w:b w:val="0"/>
           <w:i/>
           <w:color w:val="000000"/>
-          <w:sz w:val="17"/>
-          <w:szCs w:val="17"/>
+          <w:sz w:val="20"/>
+          <w:szCs w:val="20"/>
         </w:rPr>
         <w:t xml:space="preserve"> (Graduate </w:t>
       </w:r>
@@ -1690,8 +1845,8 @@
           <w:b w:val="0"/>
           <w:i/>
           <w:color w:val="000000"/>
-          <w:sz w:val="17"/>
-          <w:szCs w:val="17"/>
+          <w:sz w:val="20"/>
+          <w:szCs w:val="20"/>
         </w:rPr>
         <w:t>Public Service Internship</w:t>
       </w:r>
@@ -1701,8 +1856,8 @@
           <w:b w:val="0"/>
           <w:i/>
           <w:color w:val="000000"/>
-          <w:sz w:val="17"/>
-          <w:szCs w:val="17"/>
+          <w:sz w:val="20"/>
+          <w:szCs w:val="20"/>
         </w:rPr>
         <w:t xml:space="preserve">), </w:t>
       </w:r>
@@ -1712,8 +1867,8 @@
           <w:b w:val="0"/>
           <w:i/>
           <w:color w:val="000000"/>
-          <w:sz w:val="17"/>
-          <w:szCs w:val="17"/>
+          <w:sz w:val="20"/>
+          <w:szCs w:val="20"/>
         </w:rPr>
         <w:t>Nov</w:t>
       </w:r>
@@ -1723,8 +1878,8 @@
           <w:b w:val="0"/>
           <w:i/>
           <w:color w:val="000000"/>
-          <w:sz w:val="17"/>
-          <w:szCs w:val="17"/>
+          <w:sz w:val="20"/>
+          <w:szCs w:val="20"/>
         </w:rPr>
         <w:t xml:space="preserve"> 2016 – </w:t>
       </w:r>
@@ -1734,8 +1889,8 @@
           <w:b w:val="0"/>
           <w:i/>
           <w:color w:val="000000"/>
-          <w:sz w:val="17"/>
-          <w:szCs w:val="17"/>
+          <w:sz w:val="20"/>
+          <w:szCs w:val="20"/>
         </w:rPr>
         <w:t>Dec</w:t>
       </w:r>
@@ -1745,8 +1900,8 @@
           <w:b w:val="0"/>
           <w:i/>
           <w:color w:val="000000"/>
-          <w:sz w:val="17"/>
-          <w:szCs w:val="17"/>
+          <w:sz w:val="20"/>
+          <w:szCs w:val="20"/>
         </w:rPr>
         <w:t xml:space="preserve"> 2018</w:t>
       </w:r>
@@ -1761,16 +1916,16 @@
         <w:jc w:val="both"/>
         <w:rPr>
           <w:rFonts w:eastAsiaTheme="minorHAnsi"/>
-          <w:sz w:val="18"/>
-          <w:szCs w:val="17"/>
-          <w:lang w:eastAsia="en-US"/>
-        </w:rPr>
-      </w:pPr>
-      <w:r>
-        <w:rPr>
-          <w:rFonts w:eastAsiaTheme="minorHAnsi"/>
-          <w:sz w:val="18"/>
-          <w:szCs w:val="17"/>
+          <w:sz w:val="22"/>
+          <w:szCs w:val="22"/>
+          <w:lang w:eastAsia="en-US"/>
+        </w:rPr>
+      </w:pPr>
+      <w:r>
+        <w:rPr>
+          <w:rFonts w:eastAsiaTheme="minorHAnsi"/>
+          <w:sz w:val="22"/>
+          <w:szCs w:val="22"/>
           <w:lang w:eastAsia="en-US"/>
         </w:rPr>
         <w:t>Facilitated migration of the complete legacy system to SAP ECC.</w:t>
@@ -1786,16 +1941,16 @@
         <w:jc w:val="both"/>
         <w:rPr>
           <w:rFonts w:eastAsiaTheme="minorHAnsi"/>
-          <w:sz w:val="18"/>
-          <w:szCs w:val="17"/>
-          <w:lang w:eastAsia="en-US"/>
-        </w:rPr>
-      </w:pPr>
-      <w:r>
-        <w:rPr>
-          <w:rFonts w:eastAsiaTheme="minorHAnsi"/>
-          <w:sz w:val="18"/>
-          <w:szCs w:val="17"/>
+          <w:sz w:val="22"/>
+          <w:szCs w:val="22"/>
+          <w:lang w:eastAsia="en-US"/>
+        </w:rPr>
+      </w:pPr>
+      <w:r>
+        <w:rPr>
+          <w:rFonts w:eastAsiaTheme="minorHAnsi"/>
+          <w:sz w:val="22"/>
+          <w:szCs w:val="22"/>
           <w:lang w:eastAsia="en-US"/>
         </w:rPr>
         <w:t>Studied the existing applications, analyzed workflows and created data flow diagrams and user stories in MS VISIO.</w:t>
@@ -1811,19 +1966,19 @@
         <w:jc w:val="both"/>
         <w:rPr>
           <w:rFonts w:eastAsiaTheme="minorHAnsi"/>
-          <w:sz w:val="18"/>
-          <w:szCs w:val="17"/>
-          <w:lang w:eastAsia="en-US"/>
-        </w:rPr>
-      </w:pPr>
-      <w:r>
-        <w:rPr>
-          <w:rFonts w:eastAsiaTheme="minorHAnsi"/>
-          <w:sz w:val="18"/>
-          <w:szCs w:val="17"/>
-          <w:lang w:eastAsia="en-US"/>
-        </w:rPr>
-        <w:t xml:space="preserve">Presented the application designs and process flows to the third-party software development team.  </w:t>
+          <w:sz w:val="22"/>
+          <w:szCs w:val="22"/>
+          <w:lang w:eastAsia="en-US"/>
+        </w:rPr>
+      </w:pPr>
+      <w:r>
+        <w:rPr>
+          <w:rFonts w:eastAsiaTheme="minorHAnsi"/>
+          <w:sz w:val="22"/>
+          <w:szCs w:val="22"/>
+          <w:lang w:eastAsia="en-US"/>
+        </w:rPr>
+        <w:t>Designed the schematic diagrams of the data and got them validated with the departments and the same process repeated for every new pattern of design and documents.</w:t>
       </w:r>
     </w:p>
     <w:p>
@@ -1836,19 +1991,182 @@
         <w:jc w:val="both"/>
         <w:rPr>
           <w:rFonts w:eastAsiaTheme="minorHAnsi"/>
-          <w:sz w:val="18"/>
-          <w:szCs w:val="17"/>
-          <w:lang w:eastAsia="en-US"/>
-        </w:rPr>
-      </w:pPr>
-      <w:r>
-        <w:rPr>
-          <w:rFonts w:eastAsiaTheme="minorHAnsi"/>
-          <w:sz w:val="18"/>
-          <w:szCs w:val="17"/>
-          <w:lang w:eastAsia="en-US"/>
-        </w:rPr>
-        <w:t>Designed the schematic diagrams of the data and got them validated with the departments and the same process repeated for every new pattern of design and documents.</w:t>
+          <w:sz w:val="22"/>
+          <w:szCs w:val="22"/>
+          <w:lang w:eastAsia="en-US"/>
+        </w:rPr>
+      </w:pPr>
+      <w:r>
+        <w:rPr>
+          <w:rFonts w:eastAsiaTheme="minorHAnsi"/>
+          <w:sz w:val="22"/>
+          <w:szCs w:val="22"/>
+          <w:lang w:eastAsia="en-US"/>
+        </w:rPr>
+        <w:t>Documented the whole workflow using flowcharts and use-case diagrams for posterity.</w:t>
+      </w:r>
+    </w:p>
+    <w:p>
+      <w:pPr>
+        <w:pStyle w:val="p1"/>
+        <w:spacing w:after="80" w:line="180" w:lineRule="exact"/>
+        <w:contextualSpacing/>
+        <w:jc w:val="both"/>
+        <w:rPr>
+          <w:rFonts w:ascii="Arial" w:hAnsi="Arial" w:cs="Arial"/>
+          <w:color w:val="auto"/>
+          <w:sz w:val="17"/>
+          <w:szCs w:val="17"/>
+          <w:lang w:val="en-US" w:eastAsia="en-US"/>
+        </w:rPr>
+      </w:pPr>
+    </w:p>
+    <w:p>
+      <w:pPr>
+        <w:pStyle w:val="TitleProfessional"/>
+        <w:spacing w:line="180" w:lineRule="exact"/>
+        <w:jc w:val="both"/>
+        <w:rPr>
+          <w:rFonts w:eastAsia="Times New Roman" w:cstheme="minorHAnsi"/>
+          <w:b w:val="0"/>
+          <w:bCs/>
+          <w:color w:val="44546A" w:themeColor="text2"/>
+          <w:sz w:val="17"/>
+          <w:szCs w:val="17"/>
+        </w:rPr>
+      </w:pPr>
+      <w:r>
+        <w:rPr>
+          <w:rFonts w:ascii="Georgia" w:hAnsi="Georgia"/>
+          <w:caps/>
+          <w:color w:val="365F91"/>
+          <w:sz w:val="17"/>
+          <w:szCs w:val="17"/>
+        </w:rPr>
+        <w:t xml:space="preserve">wipro </w:t>
+      </w:r>
+      <w:r>
+        <w:rPr>
+          <w:rFonts w:ascii="Georgia" w:hAnsi="Georgia"/>
+          <w:caps/>
+          <w:color w:val="365F91"/>
+          <w:sz w:val="17"/>
+          <w:szCs w:val="17"/>
+        </w:rPr>
+        <w:t>LTD.</w:t>
+      </w:r>
+      <w:r>
+        <w:rPr>
+          <w:rFonts w:ascii="Georgia" w:hAnsi="Georgia"/>
+          <w:color w:val="365F91"/>
+          <w:sz w:val="17"/>
+          <w:szCs w:val="17"/>
+        </w:rPr>
+        <w:t xml:space="preserve">, </w:t>
+      </w:r>
+      <w:r>
+        <w:rPr>
+          <w:rFonts w:ascii="Georgia" w:hAnsi="Georgia"/>
+          <w:color w:val="365F91"/>
+          <w:sz w:val="17"/>
+          <w:szCs w:val="17"/>
+        </w:rPr>
+        <w:t>Bengaluru</w:t>
+      </w:r>
+      <w:r>
+        <w:rPr>
+          <w:rFonts w:ascii="Georgia" w:hAnsi="Georgia"/>
+          <w:color w:val="365F91"/>
+          <w:sz w:val="17"/>
+          <w:szCs w:val="17"/>
+        </w:rPr>
+        <w:t>, INDIA</w:t>
+      </w:r>
+      <w:r>
+        <w:rPr>
+          <w:color w:val="365F91"/>
+          <w:sz w:val="17"/>
+          <w:szCs w:val="17"/>
+        </w:rPr>
+        <w:t xml:space="preserve">     ||   </w:t>
+      </w:r>
+      <w:r>
+        <w:rPr>
+          <w:rFonts w:eastAsia="Times New Roman" w:cstheme="minorHAnsi"/>
+          <w:b w:val="0"/>
+          <w:bCs/>
+          <w:color w:val="44546A" w:themeColor="text2"/>
+          <w:sz w:val="17"/>
+          <w:szCs w:val="17"/>
+        </w:rPr>
+        <w:t>https://www.wipro.com</w:t>
+      </w:r>
+    </w:p>
+    <w:p>
+      <w:pPr>
+        <w:pStyle w:val="PositionProfessional"/>
+        <w:spacing w:after="80" w:line="180" w:lineRule="exact"/>
+        <w:jc w:val="both"/>
+        <w:rPr>
+          <w:sz w:val="20"/>
+          <w:szCs w:val="20"/>
+        </w:rPr>
+      </w:pPr>
+      <w:r>
+        <w:rPr>
+          <w:sz w:val="20"/>
+          <w:szCs w:val="20"/>
+        </w:rPr>
+        <w:t>Software Engineer</w:t>
+      </w:r>
+      <w:r>
+        <w:rPr>
+          <w:sz w:val="20"/>
+          <w:szCs w:val="20"/>
+        </w:rPr>
+        <w:t xml:space="preserve">, </w:t>
+      </w:r>
+      <w:r>
+        <w:rPr>
+          <w:sz w:val="20"/>
+          <w:szCs w:val="20"/>
+        </w:rPr>
+        <w:t>Nov</w:t>
+      </w:r>
+      <w:r>
+        <w:rPr>
+          <w:sz w:val="20"/>
+          <w:szCs w:val="20"/>
+        </w:rPr>
+        <w:t xml:space="preserve"> 201</w:t>
+      </w:r>
+      <w:r>
+        <w:rPr>
+          <w:sz w:val="20"/>
+          <w:szCs w:val="20"/>
+        </w:rPr>
+        <w:t>2</w:t>
+      </w:r>
+      <w:r>
+        <w:rPr>
+          <w:sz w:val="20"/>
+          <w:szCs w:val="20"/>
+        </w:rPr>
+        <w:t xml:space="preserve"> – </w:t>
+      </w:r>
+      <w:r>
+        <w:rPr>
+          <w:sz w:val="20"/>
+          <w:szCs w:val="20"/>
+        </w:rPr>
+        <w:t>May</w:t>
+      </w:r>
+      <w:r>
+        <w:rPr>
+          <w:sz w:val="20"/>
+          <w:szCs w:val="20"/>
+        </w:rPr>
+        <w:t xml:space="preserve"> 2016</w:t>
       </w:r>
     </w:p>
     <w:p>
@@ -1861,191 +2179,28 @@
         <w:jc w:val="both"/>
         <w:rPr>
           <w:rFonts w:eastAsiaTheme="minorHAnsi"/>
-          <w:sz w:val="18"/>
-          <w:szCs w:val="17"/>
-          <w:lang w:eastAsia="en-US"/>
-        </w:rPr>
-      </w:pPr>
-      <w:r>
-        <w:rPr>
-          <w:rFonts w:eastAsiaTheme="minorHAnsi"/>
-          <w:sz w:val="18"/>
-          <w:szCs w:val="17"/>
-          <w:lang w:eastAsia="en-US"/>
-        </w:rPr>
-        <w:t>Documented the whole workflow using flowcharts and use-case diagrams for posterity</w:t>
-      </w:r>
-      <w:r>
-        <w:rPr>
-          <w:rFonts w:eastAsiaTheme="minorHAnsi"/>
-          <w:sz w:val="18"/>
-          <w:szCs w:val="17"/>
-          <w:lang w:eastAsia="en-US"/>
-        </w:rPr>
-        <w:t>.</w:t>
-      </w:r>
-    </w:p>
-    <w:p>
-      <w:pPr>
-        <w:pStyle w:val="p1"/>
-        <w:spacing w:after="80" w:line="180" w:lineRule="exact"/>
-        <w:contextualSpacing/>
-        <w:jc w:val="both"/>
-        <w:rPr>
-          <w:rFonts w:ascii="Arial" w:hAnsi="Arial" w:cs="Arial"/>
-          <w:color w:val="auto"/>
-          <w:sz w:val="17"/>
-          <w:szCs w:val="17"/>
-          <w:lang w:val="en-US" w:eastAsia="en-US"/>
-        </w:rPr>
-      </w:pPr>
-    </w:p>
-    <w:p>
-      <w:pPr>
-        <w:pStyle w:val="TitleProfessional"/>
-        <w:spacing w:line="180" w:lineRule="exact"/>
-        <w:jc w:val="both"/>
-        <w:rPr>
-          <w:rFonts w:eastAsia="Times New Roman" w:cstheme="minorHAnsi"/>
-          <w:b w:val="0"/>
-          <w:bCs/>
-          <w:color w:val="44546A" w:themeColor="text2"/>
-          <w:sz w:val="17"/>
-          <w:szCs w:val="17"/>
-        </w:rPr>
-      </w:pPr>
-      <w:r>
-        <w:rPr>
-          <w:rFonts w:ascii="Georgia" w:hAnsi="Georgia"/>
-          <w:caps/>
-          <w:color w:val="365F91"/>
-          <w:sz w:val="17"/>
-          <w:szCs w:val="17"/>
-        </w:rPr>
-        <w:t xml:space="preserve">wipro </w:t>
-      </w:r>
-      <w:r>
-        <w:rPr>
-          <w:rFonts w:ascii="Georgia" w:hAnsi="Georgia"/>
-          <w:caps/>
-          <w:color w:val="365F91"/>
-          <w:sz w:val="17"/>
-          <w:szCs w:val="17"/>
-        </w:rPr>
-        <w:t>LTD.</w:t>
-      </w:r>
-      <w:r>
-        <w:rPr>
-          <w:rFonts w:ascii="Georgia" w:hAnsi="Georgia"/>
-          <w:color w:val="365F91"/>
-          <w:sz w:val="17"/>
-          <w:szCs w:val="17"/>
-        </w:rPr>
-        <w:t xml:space="preserve">, </w:t>
-      </w:r>
-      <w:r>
-        <w:rPr>
-          <w:rFonts w:ascii="Georgia" w:hAnsi="Georgia"/>
-          <w:color w:val="365F91"/>
-          <w:sz w:val="17"/>
-          <w:szCs w:val="17"/>
-        </w:rPr>
-        <w:t>Bengaluru</w:t>
-      </w:r>
-      <w:r>
-        <w:rPr>
-          <w:rFonts w:ascii="Georgia" w:hAnsi="Georgia"/>
-          <w:color w:val="365F91"/>
-          <w:sz w:val="17"/>
-          <w:szCs w:val="17"/>
-        </w:rPr>
-        <w:t>, INDIA</w:t>
-      </w:r>
-      <w:r>
-        <w:rPr>
-          <w:color w:val="365F91"/>
-          <w:sz w:val="17"/>
-          <w:szCs w:val="17"/>
-        </w:rPr>
-        <w:t xml:space="preserve">     ||   </w:t>
-      </w:r>
-      <w:r>
-        <w:rPr>
-          <w:rFonts w:eastAsia="Times New Roman" w:cstheme="minorHAnsi"/>
-          <w:b w:val="0"/>
-          <w:bCs/>
-          <w:color w:val="44546A" w:themeColor="text2"/>
-          <w:sz w:val="17"/>
-          <w:szCs w:val="17"/>
-        </w:rPr>
-        <w:t>https://www.wipro.com</w:t>
-      </w:r>
-    </w:p>
-    <w:p>
-      <w:pPr>
-        <w:pStyle w:val="PositionProfessional"/>
-        <w:spacing w:after="80" w:line="180" w:lineRule="exact"/>
-        <w:jc w:val="both"/>
-        <w:rPr>
-          <w:sz w:val="17"/>
-          <w:szCs w:val="17"/>
-        </w:rPr>
-      </w:pPr>
-      <w:r>
-        <w:rPr>
-          <w:sz w:val="17"/>
-          <w:szCs w:val="17"/>
-        </w:rPr>
-        <w:t>Software Engineer</w:t>
-      </w:r>
-      <w:r>
-        <w:rPr>
-          <w:sz w:val="17"/>
-          <w:szCs w:val="17"/>
-        </w:rPr>
-        <w:t xml:space="preserve">, </w:t>
-      </w:r>
-      <w:r>
-        <w:rPr>
-          <w:sz w:val="17"/>
-          <w:szCs w:val="17"/>
-        </w:rPr>
-        <w:t>Nov</w:t>
-      </w:r>
-      <w:r>
-        <w:rPr>
-          <w:sz w:val="17"/>
-          <w:szCs w:val="17"/>
-        </w:rPr>
-        <w:t xml:space="preserve"> 201</w:t>
-      </w:r>
-      <w:r>
-        <w:rPr>
-          <w:sz w:val="17"/>
-          <w:szCs w:val="17"/>
-        </w:rPr>
-        <w:t>2</w:t>
-      </w:r>
-      <w:r>
-        <w:rPr>
-          <w:sz w:val="17"/>
-          <w:szCs w:val="17"/>
-        </w:rPr>
-        <w:t xml:space="preserve"> – </w:t>
-      </w:r>
-      <w:r>
-        <w:rPr>
-          <w:sz w:val="17"/>
-          <w:szCs w:val="17"/>
-        </w:rPr>
-        <w:t>May</w:t>
-      </w:r>
-      <w:r>
-        <w:rPr>
-          <w:sz w:val="17"/>
-          <w:szCs w:val="17"/>
-        </w:rPr>
-        <w:t xml:space="preserve"> 2016</w:t>
+          <w:sz w:val="22"/>
+          <w:szCs w:val="22"/>
+          <w:lang w:eastAsia="en-US"/>
+        </w:rPr>
+      </w:pPr>
+      <w:r>
+        <w:rPr>
+          <w:rFonts w:eastAsiaTheme="minorHAnsi"/>
+          <w:sz w:val="22"/>
+          <w:szCs w:val="22"/>
+          <w:lang w:eastAsia="en-US"/>
+        </w:rPr>
+        <w:t xml:space="preserve">Led a cross-functional team of 5 consultants </w:t>
+      </w:r>
+      <w:r>
+        <w:rPr>
+          <w:rFonts w:eastAsiaTheme="minorHAnsi"/>
+          <w:sz w:val="22"/>
+          <w:szCs w:val="22"/>
+          <w:lang w:eastAsia="en-US"/>
+        </w:rPr>
+        <w:t>to design and implement HR applications for one of the biggest aircraft manufacturers.</w:t>
       </w:r>
     </w:p>
     <w:p>
@@ -2058,28 +2213,181 @@
         <w:jc w:val="both"/>
         <w:rPr>
           <w:rFonts w:eastAsiaTheme="minorHAnsi"/>
-          <w:sz w:val="18"/>
-          <w:szCs w:val="17"/>
-          <w:lang w:eastAsia="en-US"/>
-        </w:rPr>
-      </w:pPr>
-      <w:r>
-        <w:rPr>
-          <w:rFonts w:eastAsiaTheme="minorHAnsi"/>
-          <w:sz w:val="18"/>
-          <w:szCs w:val="17"/>
-          <w:lang w:eastAsia="en-US"/>
-        </w:rPr>
-        <w:t xml:space="preserve">Led a cross-functional team of 5 consultants </w:t>
-      </w:r>
-      <w:r>
-        <w:rPr>
-          <w:rFonts w:eastAsiaTheme="minorHAnsi"/>
-          <w:sz w:val="18"/>
-          <w:szCs w:val="17"/>
-          <w:lang w:eastAsia="en-US"/>
-        </w:rPr>
-        <w:t>to design and implement HR applications for one of the biggest aircraft manufacturers.</w:t>
+          <w:sz w:val="22"/>
+          <w:szCs w:val="22"/>
+          <w:lang w:eastAsia="en-US"/>
+        </w:rPr>
+      </w:pPr>
+      <w:r>
+        <w:rPr>
+          <w:rFonts w:eastAsiaTheme="minorHAnsi"/>
+          <w:sz w:val="22"/>
+          <w:szCs w:val="22"/>
+          <w:lang w:eastAsia="en-US"/>
+        </w:rPr>
+        <w:t>Successfully deployed</w:t>
+      </w:r>
+      <w:r>
+        <w:rPr>
+          <w:rFonts w:eastAsiaTheme="minorHAnsi"/>
+          <w:sz w:val="22"/>
+          <w:szCs w:val="22"/>
+          <w:lang w:eastAsia="en-US"/>
+        </w:rPr>
+        <w:t xml:space="preserve"> 20+ </w:t>
+      </w:r>
+      <w:r>
+        <w:rPr>
+          <w:rFonts w:eastAsiaTheme="minorHAnsi"/>
+          <w:sz w:val="22"/>
+          <w:szCs w:val="22"/>
+          <w:lang w:eastAsia="en-US"/>
+        </w:rPr>
+        <w:t xml:space="preserve">software </w:t>
+      </w:r>
+      <w:r>
+        <w:rPr>
+          <w:rFonts w:eastAsiaTheme="minorHAnsi"/>
+          <w:sz w:val="22"/>
+          <w:szCs w:val="22"/>
+          <w:lang w:eastAsia="en-US"/>
+        </w:rPr>
+        <w:t>applications using</w:t>
+      </w:r>
+      <w:r>
+        <w:rPr>
+          <w:rFonts w:eastAsiaTheme="minorHAnsi"/>
+          <w:sz w:val="22"/>
+          <w:szCs w:val="22"/>
+          <w:lang w:eastAsia="en-US"/>
+        </w:rPr>
+        <w:t xml:space="preserve"> </w:t>
+      </w:r>
+      <w:r>
+        <w:rPr>
+          <w:rFonts w:eastAsiaTheme="minorHAnsi"/>
+          <w:sz w:val="22"/>
+          <w:szCs w:val="22"/>
+          <w:lang w:eastAsia="en-US"/>
+        </w:rPr>
+        <w:t>Angular 1.0,</w:t>
+      </w:r>
+      <w:r>
+        <w:rPr>
+          <w:rFonts w:eastAsiaTheme="minorHAnsi"/>
+          <w:sz w:val="22"/>
+          <w:szCs w:val="22"/>
+          <w:lang w:eastAsia="en-US"/>
+        </w:rPr>
+        <w:t xml:space="preserve"> NodeJS,</w:t>
+      </w:r>
+      <w:r>
+        <w:rPr>
+          <w:rFonts w:eastAsiaTheme="minorHAnsi"/>
+          <w:sz w:val="22"/>
+          <w:szCs w:val="22"/>
+          <w:lang w:eastAsia="en-US"/>
+        </w:rPr>
+        <w:t xml:space="preserve"> </w:t>
+      </w:r>
+      <w:r>
+        <w:rPr>
+          <w:rFonts w:eastAsiaTheme="minorHAnsi"/>
+          <w:sz w:val="22"/>
+          <w:szCs w:val="22"/>
+          <w:lang w:eastAsia="en-US"/>
+        </w:rPr>
+        <w:t>SAP UI</w:t>
+      </w:r>
+      <w:r>
+        <w:rPr>
+          <w:rFonts w:eastAsiaTheme="minorHAnsi"/>
+          <w:sz w:val="22"/>
+          <w:szCs w:val="22"/>
+          <w:lang w:eastAsia="en-US"/>
+        </w:rPr>
+        <w:t>5</w:t>
+      </w:r>
+      <w:r>
+        <w:rPr>
+          <w:rFonts w:eastAsiaTheme="minorHAnsi"/>
+          <w:sz w:val="22"/>
+          <w:szCs w:val="22"/>
+          <w:lang w:eastAsia="en-US"/>
+        </w:rPr>
+        <w:t>(JavaScript</w:t>
+      </w:r>
+      <w:r>
+        <w:rPr>
+          <w:rFonts w:eastAsiaTheme="minorHAnsi"/>
+          <w:sz w:val="22"/>
+          <w:szCs w:val="22"/>
+          <w:lang w:eastAsia="en-US"/>
+        </w:rPr>
+        <w:t>)</w:t>
+      </w:r>
+      <w:r>
+        <w:rPr>
+          <w:rFonts w:eastAsiaTheme="minorHAnsi"/>
+          <w:sz w:val="22"/>
+          <w:szCs w:val="22"/>
+          <w:lang w:eastAsia="en-US"/>
+        </w:rPr>
+        <w:t xml:space="preserve">, </w:t>
+      </w:r>
+      <w:r>
+        <w:rPr>
+          <w:rFonts w:eastAsiaTheme="minorHAnsi"/>
+          <w:sz w:val="22"/>
+          <w:szCs w:val="22"/>
+          <w:lang w:eastAsia="en-US"/>
+        </w:rPr>
+        <w:t xml:space="preserve">ABAP </w:t>
+      </w:r>
+      <w:r>
+        <w:rPr>
+          <w:rFonts w:eastAsiaTheme="minorHAnsi"/>
+          <w:sz w:val="22"/>
+          <w:szCs w:val="22"/>
+          <w:lang w:eastAsia="en-US"/>
+        </w:rPr>
+        <w:t>and</w:t>
+      </w:r>
+      <w:r>
+        <w:rPr>
+          <w:rFonts w:eastAsiaTheme="minorHAnsi"/>
+          <w:sz w:val="22"/>
+          <w:szCs w:val="22"/>
+          <w:lang w:eastAsia="en-US"/>
+        </w:rPr>
+        <w:t xml:space="preserve"> O</w:t>
+      </w:r>
+      <w:r>
+        <w:rPr>
+          <w:rFonts w:eastAsiaTheme="minorHAnsi"/>
+          <w:sz w:val="22"/>
+          <w:szCs w:val="22"/>
+          <w:lang w:eastAsia="en-US"/>
+        </w:rPr>
+        <w:t>D</w:t>
+      </w:r>
+      <w:r>
+        <w:rPr>
+          <w:rFonts w:eastAsiaTheme="minorHAnsi"/>
+          <w:sz w:val="22"/>
+          <w:szCs w:val="22"/>
+          <w:lang w:eastAsia="en-US"/>
+        </w:rPr>
+        <w:t>ata</w:t>
+      </w:r>
+      <w:r>
+        <w:rPr>
+          <w:rFonts w:eastAsiaTheme="minorHAnsi"/>
+          <w:sz w:val="22"/>
+          <w:szCs w:val="22"/>
+          <w:lang w:eastAsia="en-US"/>
+        </w:rPr>
+        <w:t>.</w:t>
       </w:r>
     </w:p>
     <w:p>
@@ -2092,151 +2400,61 @@
         <w:jc w:val="both"/>
         <w:rPr>
           <w:rFonts w:eastAsiaTheme="minorHAnsi"/>
-          <w:sz w:val="18"/>
-          <w:szCs w:val="17"/>
-          <w:lang w:eastAsia="en-US"/>
-        </w:rPr>
-      </w:pPr>
-      <w:r>
-        <w:rPr>
-          <w:rFonts w:eastAsiaTheme="minorHAnsi"/>
-          <w:sz w:val="18"/>
-          <w:szCs w:val="17"/>
-          <w:lang w:eastAsia="en-US"/>
-        </w:rPr>
-        <w:t>Successfully deployed</w:t>
-      </w:r>
-      <w:r>
-        <w:rPr>
-          <w:rFonts w:eastAsiaTheme="minorHAnsi"/>
-          <w:sz w:val="18"/>
-          <w:szCs w:val="17"/>
-          <w:lang w:eastAsia="en-US"/>
-        </w:rPr>
-        <w:t xml:space="preserve"> 20+ </w:t>
-      </w:r>
-      <w:r>
-        <w:rPr>
-          <w:rFonts w:eastAsiaTheme="minorHAnsi"/>
-          <w:sz w:val="18"/>
-          <w:szCs w:val="17"/>
-          <w:lang w:eastAsia="en-US"/>
-        </w:rPr>
-        <w:t xml:space="preserve">software </w:t>
-      </w:r>
-      <w:r>
-        <w:rPr>
-          <w:rFonts w:eastAsiaTheme="minorHAnsi"/>
-          <w:sz w:val="18"/>
-          <w:szCs w:val="17"/>
-          <w:lang w:eastAsia="en-US"/>
-        </w:rPr>
-        <w:t>applications using</w:t>
-      </w:r>
-      <w:r>
-        <w:rPr>
-          <w:rFonts w:eastAsiaTheme="minorHAnsi"/>
-          <w:sz w:val="18"/>
-          <w:szCs w:val="17"/>
-          <w:lang w:eastAsia="en-US"/>
-        </w:rPr>
-        <w:t xml:space="preserve"> </w:t>
-      </w:r>
-      <w:r>
-        <w:rPr>
-          <w:rFonts w:eastAsiaTheme="minorHAnsi"/>
-          <w:sz w:val="18"/>
-          <w:szCs w:val="17"/>
-          <w:lang w:eastAsia="en-US"/>
-        </w:rPr>
-        <w:t xml:space="preserve">Angular 1.0, </w:t>
-      </w:r>
-      <w:r>
-        <w:rPr>
-          <w:rFonts w:eastAsiaTheme="minorHAnsi"/>
-          <w:sz w:val="18"/>
-          <w:szCs w:val="17"/>
-          <w:lang w:eastAsia="en-US"/>
-        </w:rPr>
-        <w:t>SAP UI</w:t>
-      </w:r>
-      <w:r>
-        <w:rPr>
-          <w:rFonts w:eastAsiaTheme="minorHAnsi"/>
-          <w:sz w:val="18"/>
-          <w:szCs w:val="17"/>
-          <w:lang w:eastAsia="en-US"/>
-        </w:rPr>
-        <w:t>5</w:t>
-      </w:r>
-      <w:r>
-        <w:rPr>
-          <w:rFonts w:eastAsiaTheme="minorHAnsi"/>
-          <w:sz w:val="18"/>
-          <w:szCs w:val="17"/>
-          <w:lang w:eastAsia="en-US"/>
-        </w:rPr>
-        <w:t>(JavaScript)</w:t>
-      </w:r>
-      <w:r>
-        <w:rPr>
-          <w:rFonts w:eastAsiaTheme="minorHAnsi"/>
-          <w:sz w:val="18"/>
-          <w:szCs w:val="17"/>
-          <w:lang w:eastAsia="en-US"/>
-        </w:rPr>
-        <w:t xml:space="preserve">, </w:t>
-      </w:r>
-      <w:r>
-        <w:rPr>
-          <w:rFonts w:eastAsiaTheme="minorHAnsi"/>
-          <w:sz w:val="18"/>
-          <w:szCs w:val="17"/>
-          <w:lang w:eastAsia="en-US"/>
-        </w:rPr>
-        <w:t xml:space="preserve">ABAP </w:t>
-      </w:r>
-      <w:r>
-        <w:rPr>
-          <w:rFonts w:eastAsiaTheme="minorHAnsi"/>
-          <w:sz w:val="18"/>
-          <w:szCs w:val="17"/>
-          <w:lang w:eastAsia="en-US"/>
-        </w:rPr>
-        <w:t>and</w:t>
-      </w:r>
-      <w:r>
-        <w:rPr>
-          <w:rFonts w:eastAsiaTheme="minorHAnsi"/>
-          <w:sz w:val="18"/>
-          <w:szCs w:val="17"/>
-          <w:lang w:eastAsia="en-US"/>
-        </w:rPr>
-        <w:t xml:space="preserve"> O</w:t>
-      </w:r>
-      <w:r>
-        <w:rPr>
-          <w:rFonts w:eastAsiaTheme="minorHAnsi"/>
-          <w:sz w:val="18"/>
-          <w:szCs w:val="17"/>
-          <w:lang w:eastAsia="en-US"/>
-        </w:rPr>
-        <w:t>D</w:t>
-      </w:r>
-      <w:r>
-        <w:rPr>
-          <w:rFonts w:eastAsiaTheme="minorHAnsi"/>
-          <w:sz w:val="18"/>
-          <w:szCs w:val="17"/>
-          <w:lang w:eastAsia="en-US"/>
-        </w:rPr>
-        <w:t>ata</w:t>
-      </w:r>
-      <w:r>
-        <w:rPr>
-          <w:rFonts w:eastAsiaTheme="minorHAnsi"/>
-          <w:sz w:val="18"/>
-          <w:szCs w:val="17"/>
+          <w:sz w:val="22"/>
+          <w:szCs w:val="22"/>
+          <w:lang w:eastAsia="en-US"/>
+        </w:rPr>
+      </w:pPr>
+      <w:r>
+        <w:rPr>
+          <w:rFonts w:eastAsiaTheme="minorHAnsi"/>
+          <w:sz w:val="22"/>
+          <w:szCs w:val="22"/>
+          <w:lang w:eastAsia="en-US"/>
+        </w:rPr>
+        <w:t xml:space="preserve">Collaborated with functional team </w:t>
+      </w:r>
+      <w:r>
+        <w:rPr>
+          <w:rFonts w:eastAsiaTheme="minorHAnsi"/>
+          <w:sz w:val="22"/>
+          <w:szCs w:val="22"/>
+          <w:lang w:eastAsia="en-US"/>
+        </w:rPr>
+        <w:t xml:space="preserve">closely during </w:t>
+      </w:r>
+      <w:r>
+        <w:rPr>
+          <w:rFonts w:eastAsiaTheme="minorHAnsi"/>
+          <w:sz w:val="22"/>
+          <w:szCs w:val="22"/>
+          <w:lang w:eastAsia="en-US"/>
+        </w:rPr>
+        <w:t xml:space="preserve">development to validate and assess </w:t>
+      </w:r>
+      <w:r>
+        <w:rPr>
+          <w:rFonts w:eastAsiaTheme="minorHAnsi"/>
+          <w:sz w:val="22"/>
+          <w:szCs w:val="22"/>
+          <w:lang w:eastAsia="en-US"/>
+        </w:rPr>
+        <w:t>functional fidelity</w:t>
+      </w:r>
+      <w:r>
+        <w:rPr>
+          <w:rFonts w:eastAsiaTheme="minorHAnsi"/>
+          <w:sz w:val="22"/>
+          <w:szCs w:val="22"/>
+          <w:lang w:eastAsia="en-US"/>
+        </w:rPr>
+        <w:t xml:space="preserve"> leading to 30% high productivity</w:t>
+      </w:r>
+      <w:r>
+        <w:rPr>
+          <w:rFonts w:eastAsiaTheme="minorHAnsi"/>
+          <w:sz w:val="22"/>
+          <w:szCs w:val="22"/>
           <w:lang w:eastAsia="en-US"/>
         </w:rPr>
         <w:t>.</w:t>
@@ -2252,64 +2470,55 @@
         <w:jc w:val="both"/>
         <w:rPr>
           <w:rFonts w:eastAsiaTheme="minorHAnsi"/>
-          <w:sz w:val="18"/>
-          <w:szCs w:val="17"/>
-          <w:lang w:eastAsia="en-US"/>
-        </w:rPr>
-      </w:pPr>
-      <w:r>
-        <w:rPr>
-          <w:rFonts w:eastAsiaTheme="minorHAnsi"/>
-          <w:sz w:val="18"/>
-          <w:szCs w:val="17"/>
-          <w:lang w:eastAsia="en-US"/>
-        </w:rPr>
-        <w:t xml:space="preserve">Collaborated with functional team </w:t>
-      </w:r>
-      <w:r>
-        <w:rPr>
-          <w:rFonts w:eastAsiaTheme="minorHAnsi"/>
-          <w:sz w:val="18"/>
-          <w:szCs w:val="17"/>
-          <w:lang w:eastAsia="en-US"/>
-        </w:rPr>
-        <w:t xml:space="preserve">closely during </w:t>
-      </w:r>
-      <w:r>
-        <w:rPr>
-          <w:rFonts w:eastAsiaTheme="minorHAnsi"/>
-          <w:sz w:val="18"/>
-          <w:szCs w:val="17"/>
-          <w:lang w:eastAsia="en-US"/>
-        </w:rPr>
-        <w:t xml:space="preserve">development to validate and assess </w:t>
-      </w:r>
-      <w:r>
-        <w:rPr>
-          <w:rFonts w:eastAsiaTheme="minorHAnsi"/>
-          <w:sz w:val="18"/>
-          <w:szCs w:val="17"/>
-          <w:lang w:eastAsia="en-US"/>
-        </w:rPr>
-        <w:t>functional fidelity</w:t>
-      </w:r>
-      <w:r>
-        <w:rPr>
-          <w:rFonts w:eastAsiaTheme="minorHAnsi"/>
-          <w:sz w:val="18"/>
-          <w:szCs w:val="17"/>
-          <w:lang w:eastAsia="en-US"/>
-        </w:rPr>
-        <w:t xml:space="preserve"> leading to 30% high productivity</w:t>
-      </w:r>
-      <w:r>
-        <w:rPr>
-          <w:rFonts w:eastAsiaTheme="minorHAnsi"/>
-          <w:sz w:val="18"/>
-          <w:szCs w:val="17"/>
-          <w:lang w:eastAsia="en-US"/>
-        </w:rPr>
-        <w:t>.</w:t>
+          <w:sz w:val="22"/>
+          <w:szCs w:val="22"/>
+          <w:lang w:eastAsia="en-US"/>
+        </w:rPr>
+      </w:pPr>
+      <w:r>
+        <w:rPr>
+          <w:rFonts w:eastAsiaTheme="minorHAnsi"/>
+          <w:sz w:val="22"/>
+          <w:szCs w:val="22"/>
+          <w:lang w:eastAsia="en-US"/>
+        </w:rPr>
+        <w:t xml:space="preserve">Mentored junior developers and did extensive code reviews </w:t>
+      </w:r>
+      <w:r>
+        <w:rPr>
+          <w:rFonts w:eastAsiaTheme="minorHAnsi"/>
+          <w:sz w:val="22"/>
+          <w:szCs w:val="22"/>
+          <w:lang w:eastAsia="en-US"/>
+        </w:rPr>
+        <w:t>based on team’s</w:t>
+      </w:r>
+      <w:r>
+        <w:rPr>
+          <w:rFonts w:eastAsiaTheme="minorHAnsi"/>
+          <w:sz w:val="22"/>
+          <w:szCs w:val="22"/>
+          <w:lang w:eastAsia="en-US"/>
+        </w:rPr>
+        <w:t xml:space="preserve"> stipulated</w:t>
+      </w:r>
+      <w:r>
+        <w:rPr>
+          <w:rFonts w:eastAsiaTheme="minorHAnsi"/>
+          <w:sz w:val="22"/>
+          <w:szCs w:val="22"/>
+          <w:lang w:eastAsia="en-US"/>
+        </w:rPr>
+        <w:t xml:space="preserve"> coding guideline</w:t>
+      </w:r>
+      <w:r>
+        <w:rPr>
+          <w:rFonts w:eastAsiaTheme="minorHAnsi"/>
+          <w:sz w:val="22"/>
+          <w:szCs w:val="22"/>
+          <w:lang w:eastAsia="en-US"/>
+        </w:rPr>
+        <w:t>s.</w:t>
       </w:r>
     </w:p>
     <w:p>
@@ -2322,55 +2531,82 @@
         <w:jc w:val="both"/>
         <w:rPr>
           <w:rFonts w:eastAsiaTheme="minorHAnsi"/>
-          <w:sz w:val="18"/>
-          <w:szCs w:val="17"/>
-          <w:lang w:eastAsia="en-US"/>
-        </w:rPr>
-      </w:pPr>
-      <w:r>
-        <w:rPr>
-          <w:rFonts w:eastAsiaTheme="minorHAnsi"/>
-          <w:sz w:val="18"/>
-          <w:szCs w:val="17"/>
-          <w:lang w:eastAsia="en-US"/>
-        </w:rPr>
-        <w:t xml:space="preserve">Mentored junior developers and did extensive code reviews </w:t>
-      </w:r>
-      <w:r>
-        <w:rPr>
-          <w:rFonts w:eastAsiaTheme="minorHAnsi"/>
-          <w:sz w:val="18"/>
-          <w:szCs w:val="17"/>
-          <w:lang w:eastAsia="en-US"/>
-        </w:rPr>
-        <w:t>based on the team’s</w:t>
-      </w:r>
-      <w:r>
-        <w:rPr>
-          <w:rFonts w:eastAsiaTheme="minorHAnsi"/>
-          <w:sz w:val="18"/>
-          <w:szCs w:val="17"/>
-          <w:lang w:eastAsia="en-US"/>
-        </w:rPr>
-        <w:t xml:space="preserve"> stipulated</w:t>
-      </w:r>
-      <w:r>
-        <w:rPr>
-          <w:rFonts w:eastAsiaTheme="minorHAnsi"/>
-          <w:sz w:val="18"/>
-          <w:szCs w:val="17"/>
-          <w:lang w:eastAsia="en-US"/>
-        </w:rPr>
-        <w:t xml:space="preserve"> coding guideline</w:t>
-      </w:r>
-      <w:r>
-        <w:rPr>
-          <w:rFonts w:eastAsiaTheme="minorHAnsi"/>
-          <w:sz w:val="18"/>
-          <w:szCs w:val="17"/>
-          <w:lang w:eastAsia="en-US"/>
-        </w:rPr>
-        <w:t>s.</w:t>
+          <w:sz w:val="22"/>
+          <w:szCs w:val="22"/>
+          <w:lang w:eastAsia="en-US"/>
+        </w:rPr>
+      </w:pPr>
+      <w:r>
+        <w:rPr>
+          <w:rFonts w:eastAsiaTheme="minorHAnsi"/>
+          <w:sz w:val="22"/>
+          <w:szCs w:val="22"/>
+          <w:lang w:eastAsia="en-US"/>
+        </w:rPr>
+        <w:t xml:space="preserve">Performed </w:t>
+      </w:r>
+      <w:r>
+        <w:rPr>
+          <w:rFonts w:eastAsiaTheme="minorHAnsi"/>
+          <w:sz w:val="22"/>
+          <w:szCs w:val="22"/>
+          <w:lang w:eastAsia="en-US"/>
+        </w:rPr>
+        <w:t>weekly scrum</w:t>
+      </w:r>
+      <w:r>
+        <w:rPr>
+          <w:rFonts w:eastAsiaTheme="minorHAnsi"/>
+          <w:sz w:val="22"/>
+          <w:szCs w:val="22"/>
+          <w:lang w:eastAsia="en-US"/>
+        </w:rPr>
+        <w:t xml:space="preserve"> meetings </w:t>
+      </w:r>
+      <w:r>
+        <w:rPr>
+          <w:rFonts w:eastAsiaTheme="minorHAnsi"/>
+          <w:sz w:val="22"/>
+          <w:szCs w:val="22"/>
+          <w:lang w:eastAsia="en-US"/>
+        </w:rPr>
+        <w:t>as a senior engineer</w:t>
+      </w:r>
+      <w:r>
+        <w:rPr>
+          <w:rFonts w:eastAsiaTheme="minorHAnsi"/>
+          <w:sz w:val="22"/>
+          <w:szCs w:val="22"/>
+          <w:lang w:eastAsia="en-US"/>
+        </w:rPr>
+        <w:t xml:space="preserve"> and report project status</w:t>
+      </w:r>
+      <w:r>
+        <w:rPr>
+          <w:rFonts w:eastAsiaTheme="minorHAnsi"/>
+          <w:sz w:val="22"/>
+          <w:szCs w:val="22"/>
+          <w:lang w:eastAsia="en-US"/>
+        </w:rPr>
+        <w:t xml:space="preserve"> and concerns</w:t>
+      </w:r>
+      <w:r>
+        <w:rPr>
+          <w:rFonts w:eastAsiaTheme="minorHAnsi"/>
+          <w:sz w:val="22"/>
+          <w:szCs w:val="22"/>
+          <w:lang w:eastAsia="en-US"/>
+        </w:rPr>
+        <w:t xml:space="preserve"> to th</w:t>
+      </w:r>
+      <w:r>
+        <w:rPr>
+          <w:rFonts w:eastAsiaTheme="minorHAnsi"/>
+          <w:sz w:val="22"/>
+          <w:szCs w:val="22"/>
+          <w:lang w:eastAsia="en-US"/>
+        </w:rPr>
+        <w:t>e Technical Delivery Head.</w:t>
       </w:r>
     </w:p>
     <w:p>
@@ -2383,113 +2619,16 @@
         <w:jc w:val="both"/>
         <w:rPr>
           <w:rFonts w:eastAsiaTheme="minorHAnsi"/>
-          <w:sz w:val="18"/>
-          <w:szCs w:val="17"/>
-          <w:lang w:eastAsia="en-US"/>
-        </w:rPr>
-      </w:pPr>
-      <w:r>
-        <w:rPr>
-          <w:rFonts w:eastAsiaTheme="minorHAnsi"/>
-          <w:sz w:val="18"/>
-          <w:szCs w:val="17"/>
-          <w:lang w:eastAsia="en-US"/>
-        </w:rPr>
-        <w:t xml:space="preserve">Performed </w:t>
-      </w:r>
-      <w:r>
-        <w:rPr>
-          <w:rFonts w:eastAsiaTheme="minorHAnsi"/>
-          <w:sz w:val="18"/>
-          <w:szCs w:val="17"/>
-          <w:lang w:eastAsia="en-US"/>
-        </w:rPr>
-        <w:t>weekly scrum</w:t>
-      </w:r>
-      <w:r>
-        <w:rPr>
-          <w:rFonts w:eastAsiaTheme="minorHAnsi"/>
-          <w:sz w:val="18"/>
-          <w:szCs w:val="17"/>
-          <w:lang w:eastAsia="en-US"/>
-        </w:rPr>
-        <w:t xml:space="preserve"> meetings </w:t>
-      </w:r>
-      <w:r>
-        <w:rPr>
-          <w:rFonts w:eastAsiaTheme="minorHAnsi"/>
-          <w:sz w:val="18"/>
-          <w:szCs w:val="17"/>
-          <w:lang w:eastAsia="en-US"/>
-        </w:rPr>
-        <w:t>as a senior engineer</w:t>
-      </w:r>
-      <w:r>
-        <w:rPr>
-          <w:rFonts w:eastAsiaTheme="minorHAnsi"/>
-          <w:sz w:val="18"/>
-          <w:szCs w:val="17"/>
-          <w:lang w:eastAsia="en-US"/>
-        </w:rPr>
-        <w:t xml:space="preserve"> and report project status</w:t>
-      </w:r>
-      <w:r>
-        <w:rPr>
-          <w:rFonts w:eastAsiaTheme="minorHAnsi"/>
-          <w:sz w:val="18"/>
-          <w:szCs w:val="17"/>
-          <w:lang w:eastAsia="en-US"/>
-        </w:rPr>
-        <w:t xml:space="preserve"> and concerns</w:t>
-      </w:r>
-      <w:r>
-        <w:rPr>
-          <w:rFonts w:eastAsiaTheme="minorHAnsi"/>
-          <w:sz w:val="18"/>
-          <w:szCs w:val="17"/>
-          <w:lang w:eastAsia="en-US"/>
-        </w:rPr>
-        <w:t xml:space="preserve"> to the</w:t>
-      </w:r>
-      <w:r>
-        <w:rPr>
-          <w:rFonts w:eastAsiaTheme="minorHAnsi"/>
-          <w:sz w:val="18"/>
-          <w:szCs w:val="17"/>
-          <w:lang w:eastAsia="en-US"/>
-        </w:rPr>
-        <w:t xml:space="preserve"> Architect and the Project Lead</w:t>
-      </w:r>
-      <w:r>
-        <w:rPr>
-          <w:rFonts w:eastAsiaTheme="minorHAnsi"/>
-          <w:sz w:val="18"/>
-          <w:szCs w:val="17"/>
-          <w:lang w:eastAsia="en-US"/>
-        </w:rPr>
-        <w:t>.</w:t>
-      </w:r>
-    </w:p>
-    <w:p>
-      <w:pPr>
-        <w:pStyle w:val="ListParagraph"/>
-        <w:numPr>
-          <w:ilvl w:val="0"/>
-          <w:numId w:val="4"/>
-        </w:numPr>
-        <w:jc w:val="both"/>
-        <w:rPr>
-          <w:rFonts w:eastAsiaTheme="minorHAnsi"/>
-          <w:sz w:val="18"/>
-          <w:szCs w:val="17"/>
-          <w:lang w:eastAsia="en-US"/>
-        </w:rPr>
-      </w:pPr>
-      <w:r>
-        <w:rPr>
-          <w:rFonts w:eastAsiaTheme="minorHAnsi"/>
-          <w:sz w:val="18"/>
-          <w:szCs w:val="17"/>
+          <w:sz w:val="22"/>
+          <w:szCs w:val="22"/>
+          <w:lang w:eastAsia="en-US"/>
+        </w:rPr>
+      </w:pPr>
+      <w:r>
+        <w:rPr>
+          <w:rFonts w:eastAsiaTheme="minorHAnsi"/>
+          <w:sz w:val="22"/>
+          <w:szCs w:val="22"/>
           <w:lang w:eastAsia="en-US"/>
         </w:rPr>
         <w:t>Maintained issue tracker per sprint to manage issues efficiently and keep logs to perform retrospectives.</w:t>
@@ -2769,17 +2908,6 @@
         </w:rPr>
         <w:t>/4.0</w:t>
       </w:r>
-    </w:p>
-    <w:p>
-      <w:pPr>
-        <w:spacing w:line="100" w:lineRule="exact"/>
-        <w:jc w:val="both"/>
-        <w:rPr>
-          <w:rFonts w:ascii="Arial" w:hAnsi="Arial" w:cs="Arial"/>
-          <w:sz w:val="17"/>
-          <w:szCs w:val="17"/>
-        </w:rPr>
-      </w:pPr>
     </w:p>
     <w:p>
       <w:pPr>
@@ -2848,16 +2976,10 @@
     </w:p>
     <w:p>
       <w:pPr>
-        <w:pStyle w:val="ListParagraph"/>
-        <w:numPr>
-          <w:ilvl w:val="0"/>
-          <w:numId w:val="2"/>
-        </w:numPr>
         <w:tabs>
           <w:tab w:val="left" w:pos="960"/>
         </w:tabs>
         <w:spacing w:after="120" w:line="180" w:lineRule="exact"/>
-        <w:ind w:hanging="720"/>
         <w:jc w:val="both"/>
         <w:rPr>
           <w:sz w:val="17"/>
@@ -2875,18 +2997,12 @@
     </w:p>
     <w:p>
       <w:pPr>
-        <w:pStyle w:val="ListParagraph"/>
-        <w:numPr>
-          <w:ilvl w:val="0"/>
-          <w:numId w:val="2"/>
-        </w:numPr>
         <w:spacing w:line="180" w:lineRule="exact"/>
-        <w:ind w:left="284" w:hanging="284"/>
         <w:jc w:val="both"/>
         <w:rPr>
           <w:color w:val="000000"/>
-          <w:sz w:val="18"/>
-          <w:szCs w:val="17"/>
+          <w:sz w:val="22"/>
+          <w:szCs w:val="22"/>
         </w:rPr>
       </w:pPr>
       <w:r>
@@ -2894,365 +3010,198 @@
           <w:b/>
           <w:bCs/>
           <w:color w:val="000000"/>
-          <w:sz w:val="18"/>
-          <w:szCs w:val="17"/>
-        </w:rPr>
-        <w:t>Technical Skill</w:t>
+          <w:sz w:val="22"/>
+          <w:szCs w:val="22"/>
+        </w:rPr>
+        <w:t xml:space="preserve">Tools and </w:t>
       </w:r>
       <w:r>
         <w:rPr>
           <w:b/>
           <w:bCs/>
           <w:color w:val="000000"/>
-          <w:sz w:val="18"/>
-          <w:szCs w:val="17"/>
-        </w:rPr>
-        <w:t>s</w:t>
+          <w:sz w:val="22"/>
+          <w:szCs w:val="22"/>
+        </w:rPr>
+        <w:t>Languages:</w:t>
+      </w:r>
+      <w:r>
+        <w:rPr>
+          <w:color w:val="000000"/>
+          <w:sz w:val="22"/>
+          <w:szCs w:val="22"/>
+        </w:rPr>
+        <w:t xml:space="preserve"> </w:t>
+      </w:r>
+      <w:r>
+        <w:rPr>
+          <w:color w:val="000000"/>
+          <w:sz w:val="22"/>
+          <w:szCs w:val="22"/>
+        </w:rPr>
+        <w:t>Python,</w:t>
+      </w:r>
+      <w:r>
+        <w:rPr>
+          <w:color w:val="000000"/>
+          <w:sz w:val="22"/>
+          <w:szCs w:val="22"/>
+        </w:rPr>
+        <w:t xml:space="preserve"> C#,</w:t>
+      </w:r>
+      <w:r>
+        <w:rPr>
+          <w:color w:val="000000"/>
+          <w:sz w:val="22"/>
+          <w:szCs w:val="22"/>
+        </w:rPr>
+        <w:t xml:space="preserve"> JavaScript (jQuery, ReactJS, NodeJS), T-SQL, Java, Groovy, HTML5, SAP ABAP</w:t>
+      </w:r>
+      <w:r>
+        <w:rPr>
+          <w:color w:val="000000"/>
+          <w:sz w:val="22"/>
+          <w:szCs w:val="22"/>
+        </w:rPr>
+        <w:t xml:space="preserve">, </w:t>
+      </w:r>
+      <w:r>
+        <w:rPr>
+          <w:color w:val="000000"/>
+          <w:sz w:val="22"/>
+          <w:szCs w:val="22"/>
+        </w:rPr>
+        <w:t>Balsamiq,</w:t>
       </w:r>
       <w:r>
         <w:rPr>
           <w:b/>
           <w:bCs/>
           <w:color w:val="000000"/>
-          <w:sz w:val="18"/>
-          <w:szCs w:val="17"/>
-        </w:rPr>
-        <w:t>:</w:t>
+          <w:sz w:val="22"/>
+          <w:szCs w:val="22"/>
+        </w:rPr>
+        <w:t xml:space="preserve"> </w:t>
       </w:r>
       <w:r>
         <w:rPr>
           <w:color w:val="000000"/>
-          <w:sz w:val="18"/>
-          <w:szCs w:val="17"/>
-        </w:rPr>
-        <w:t xml:space="preserve"> Web Application Development, Web API Development, Console Application Development, Microservices, DevOps, </w:t>
+          <w:sz w:val="22"/>
+          <w:szCs w:val="22"/>
+        </w:rPr>
+        <w:t>Visio, Tableau, MS Excel</w:t>
       </w:r>
       <w:r>
         <w:rPr>
           <w:color w:val="000000"/>
-          <w:sz w:val="18"/>
-          <w:szCs w:val="17"/>
-        </w:rPr>
-        <w:t xml:space="preserve">Automated Functional Testing, Automated API Testing, </w:t>
+          <w:sz w:val="22"/>
+          <w:szCs w:val="22"/>
+        </w:rPr>
+        <w:t>,</w:t>
       </w:r>
       <w:r>
         <w:rPr>
           <w:color w:val="000000"/>
-          <w:sz w:val="18"/>
-          <w:szCs w:val="17"/>
-        </w:rPr>
-        <w:t>Big Data, Azure Machine Learning.</w:t>
-      </w:r>
-    </w:p>
-    <w:p>
-      <w:pPr>
-        <w:pStyle w:val="ListParagraph"/>
-        <w:numPr>
-          <w:ilvl w:val="0"/>
-          <w:numId w:val="2"/>
-        </w:numPr>
-        <w:spacing w:line="180" w:lineRule="exact"/>
-        <w:ind w:left="284" w:hanging="284"/>
-        <w:jc w:val="both"/>
+          <w:sz w:val="22"/>
+          <w:szCs w:val="22"/>
+        </w:rPr>
+        <w:t xml:space="preserve"> </w:t>
+      </w:r>
+      <w:r>
         <w:rPr>
           <w:color w:val="000000"/>
-          <w:sz w:val="18"/>
-          <w:szCs w:val="17"/>
-        </w:rPr>
-      </w:pPr>
-      <w:r>
-        <w:rPr>
-          <w:b/>
-          <w:bCs/>
+          <w:sz w:val="22"/>
+          <w:szCs w:val="22"/>
+        </w:rPr>
+        <w:t>Visual Studio,</w:t>
+      </w:r>
+      <w:r>
+        <w:rPr>
           <w:color w:val="000000"/>
-          <w:sz w:val="18"/>
-          <w:szCs w:val="17"/>
-        </w:rPr>
-        <w:t>Programming Languages:</w:t>
+          <w:sz w:val="22"/>
+          <w:szCs w:val="22"/>
+        </w:rPr>
+        <w:t xml:space="preserve"> VS Code,</w:t>
       </w:r>
       <w:r>
         <w:rPr>
           <w:color w:val="000000"/>
-          <w:sz w:val="18"/>
-          <w:szCs w:val="17"/>
-        </w:rPr>
-        <w:t xml:space="preserve"> C#, Python, </w:t>
+          <w:sz w:val="22"/>
+          <w:szCs w:val="22"/>
+        </w:rPr>
+        <w:t xml:space="preserve"> Docker, </w:t>
       </w:r>
       <w:r>
         <w:rPr>
           <w:color w:val="000000"/>
-          <w:sz w:val="18"/>
-          <w:szCs w:val="17"/>
-        </w:rPr>
-        <w:t xml:space="preserve">JavaScript (jQuery, ReactJS, NodeJS), </w:t>
+          <w:sz w:val="22"/>
+          <w:szCs w:val="22"/>
+        </w:rPr>
+        <w:t xml:space="preserve">Azure VMSS, Azure Container Services, Azure </w:t>
       </w:r>
       <w:r>
         <w:rPr>
           <w:color w:val="000000"/>
-          <w:sz w:val="18"/>
-          <w:szCs w:val="17"/>
-        </w:rPr>
-        <w:t>T-</w:t>
+          <w:sz w:val="22"/>
+          <w:szCs w:val="22"/>
+        </w:rPr>
+        <w:t>Kubernetes</w:t>
       </w:r>
       <w:r>
         <w:rPr>
           <w:color w:val="000000"/>
-          <w:sz w:val="18"/>
-          <w:szCs w:val="17"/>
-        </w:rPr>
-        <w:t>SQL</w:t>
+          <w:sz w:val="22"/>
+          <w:szCs w:val="22"/>
+        </w:rPr>
+        <w:t xml:space="preserve"> Services</w:t>
       </w:r>
       <w:r>
         <w:rPr>
           <w:color w:val="000000"/>
-          <w:sz w:val="18"/>
-          <w:szCs w:val="17"/>
+          <w:sz w:val="22"/>
+          <w:szCs w:val="22"/>
         </w:rPr>
         <w:t>,</w:t>
       </w:r>
       <w:r>
         <w:rPr>
           <w:color w:val="000000"/>
-          <w:sz w:val="18"/>
-          <w:szCs w:val="17"/>
-        </w:rPr>
-        <w:t xml:space="preserve"> </w:t>
+          <w:sz w:val="22"/>
+          <w:szCs w:val="22"/>
+        </w:rPr>
+        <w:t xml:space="preserve"> Azure SQL Server</w:t>
       </w:r>
       <w:r>
         <w:rPr>
           <w:color w:val="000000"/>
-          <w:sz w:val="18"/>
-          <w:szCs w:val="17"/>
-        </w:rPr>
-        <w:t>Java, Groovy, HTML5, SAP ABAP</w:t>
-      </w:r>
-    </w:p>
-    <w:p>
-      <w:pPr>
-        <w:pStyle w:val="ListParagraph"/>
-        <w:numPr>
-          <w:ilvl w:val="0"/>
-          <w:numId w:val="2"/>
-        </w:numPr>
-        <w:spacing w:line="180" w:lineRule="exact"/>
-        <w:ind w:left="284" w:hanging="284"/>
-        <w:jc w:val="both"/>
+          <w:sz w:val="22"/>
+          <w:szCs w:val="22"/>
+        </w:rPr>
+        <w:t xml:space="preserve">, Azure ML Studio, </w:t>
+      </w:r>
+      <w:r>
         <w:rPr>
           <w:color w:val="000000"/>
-          <w:sz w:val="18"/>
-          <w:szCs w:val="17"/>
-        </w:rPr>
-      </w:pPr>
-      <w:r>
-        <w:rPr>
-          <w:b/>
-          <w:bCs/>
+          <w:sz w:val="22"/>
+          <w:szCs w:val="22"/>
+        </w:rPr>
+        <w:t xml:space="preserve">Azure Data Factory, </w:t>
+      </w:r>
+      <w:r>
+        <w:rPr>
           <w:color w:val="000000"/>
-          <w:sz w:val="18"/>
-          <w:szCs w:val="17"/>
-        </w:rPr>
-        <w:t>Tools:</w:t>
-      </w:r>
-      <w:r>
-        <w:rPr>
-          <w:b/>
-          <w:bCs/>
+          <w:sz w:val="22"/>
+          <w:szCs w:val="22"/>
+        </w:rPr>
+        <w:t>Selenium, SoapUI</w:t>
+      </w:r>
+      <w:r>
+        <w:rPr>
           <w:color w:val="000000"/>
-          <w:sz w:val="18"/>
-          <w:szCs w:val="17"/>
-        </w:rPr>
-        <w:t xml:space="preserve"> </w:t>
-      </w:r>
-      <w:r>
-        <w:rPr>
-          <w:color w:val="000000"/>
-          <w:sz w:val="18"/>
-          <w:szCs w:val="17"/>
-        </w:rPr>
-        <w:t>Microsoft Azure,</w:t>
-      </w:r>
-      <w:r>
-        <w:rPr>
-          <w:b/>
-          <w:bCs/>
-          <w:color w:val="000000"/>
-          <w:sz w:val="18"/>
-          <w:szCs w:val="17"/>
-        </w:rPr>
-        <w:t xml:space="preserve"> </w:t>
-      </w:r>
-      <w:r>
-        <w:rPr>
-          <w:color w:val="000000"/>
-          <w:sz w:val="18"/>
-          <w:szCs w:val="17"/>
-        </w:rPr>
-        <w:t>Visual Studio,</w:t>
-      </w:r>
-      <w:r>
-        <w:rPr>
-          <w:color w:val="000000"/>
-          <w:sz w:val="18"/>
-          <w:szCs w:val="17"/>
-        </w:rPr>
-        <w:t xml:space="preserve"> VS Code,</w:t>
-      </w:r>
-      <w:r>
-        <w:rPr>
-          <w:color w:val="000000"/>
-          <w:sz w:val="18"/>
-          <w:szCs w:val="17"/>
-        </w:rPr>
-        <w:t xml:space="preserve"> Docker, </w:t>
-      </w:r>
-      <w:r>
-        <w:rPr>
-          <w:color w:val="000000"/>
-          <w:sz w:val="18"/>
-          <w:szCs w:val="17"/>
-        </w:rPr>
-        <w:t xml:space="preserve">Azure VMSS, Application Gateway, Azure Container Services, Azure </w:t>
-      </w:r>
-      <w:r>
-        <w:rPr>
-          <w:color w:val="000000"/>
-          <w:sz w:val="18"/>
-          <w:szCs w:val="17"/>
-        </w:rPr>
-        <w:t>Kubernetes</w:t>
-      </w:r>
-      <w:r>
-        <w:rPr>
-          <w:color w:val="000000"/>
-          <w:sz w:val="18"/>
-          <w:szCs w:val="17"/>
-        </w:rPr>
-        <w:t xml:space="preserve"> Services</w:t>
-      </w:r>
-      <w:r>
-        <w:rPr>
-          <w:color w:val="000000"/>
-          <w:sz w:val="18"/>
-          <w:szCs w:val="17"/>
-        </w:rPr>
-        <w:t xml:space="preserve">, SQMS, VS Code, Azure ML Studio, </w:t>
-      </w:r>
-      <w:r>
-        <w:rPr>
-          <w:color w:val="000000"/>
-          <w:sz w:val="18"/>
-          <w:szCs w:val="17"/>
-        </w:rPr>
-        <w:t xml:space="preserve">Azure Data Factory, Azure </w:t>
-      </w:r>
-      <w:r>
-        <w:rPr>
-          <w:color w:val="000000"/>
-          <w:sz w:val="18"/>
-          <w:szCs w:val="17"/>
-        </w:rPr>
-        <w:t xml:space="preserve">Databricks, </w:t>
-      </w:r>
-      <w:r>
-        <w:rPr>
-          <w:color w:val="000000"/>
-          <w:sz w:val="18"/>
-          <w:szCs w:val="17"/>
-        </w:rPr>
-        <w:t>Selenium, SoapUI,</w:t>
-      </w:r>
-      <w:r>
-        <w:rPr>
-          <w:color w:val="000000"/>
-          <w:sz w:val="18"/>
-          <w:szCs w:val="17"/>
-        </w:rPr>
-        <w:t xml:space="preserve"> </w:t>
-      </w:r>
-      <w:r>
-        <w:rPr>
-          <w:color w:val="000000"/>
-          <w:sz w:val="18"/>
-          <w:szCs w:val="17"/>
-        </w:rPr>
-        <w:t>Visio,</w:t>
-      </w:r>
-      <w:r>
-        <w:rPr>
-          <w:color w:val="000000"/>
-          <w:sz w:val="18"/>
-          <w:szCs w:val="17"/>
-        </w:rPr>
-        <w:t xml:space="preserve"> Tableau,</w:t>
-      </w:r>
-      <w:r>
-        <w:rPr>
-          <w:color w:val="000000"/>
-          <w:sz w:val="18"/>
-          <w:szCs w:val="17"/>
-        </w:rPr>
-        <w:t xml:space="preserve"> </w:t>
-      </w:r>
-      <w:r>
-        <w:rPr>
-          <w:color w:val="000000"/>
-          <w:sz w:val="18"/>
-          <w:szCs w:val="17"/>
-        </w:rPr>
-        <w:t>MS Excel (VLOOKUP and VBA).</w:t>
-      </w:r>
-    </w:p>
-    <w:p>
-      <w:pPr>
-        <w:pStyle w:val="ListParagraph"/>
-        <w:numPr>
-          <w:ilvl w:val="0"/>
-          <w:numId w:val="2"/>
-        </w:numPr>
-        <w:spacing w:after="120" w:line="180" w:lineRule="exact"/>
-        <w:ind w:left="284" w:hanging="284"/>
-        <w:jc w:val="both"/>
-        <w:rPr>
-          <w:color w:val="000000"/>
-          <w:sz w:val="18"/>
-          <w:szCs w:val="17"/>
-        </w:rPr>
-      </w:pPr>
-      <w:r>
-        <w:rPr>
-          <w:b/>
-          <w:bCs/>
-          <w:color w:val="000000"/>
-          <w:sz w:val="18"/>
-          <w:szCs w:val="17"/>
-        </w:rPr>
-        <w:t>Soft Skills:</w:t>
-      </w:r>
-      <w:r>
-        <w:rPr>
-          <w:b/>
-          <w:bCs/>
-          <w:color w:val="000000"/>
-          <w:sz w:val="18"/>
-          <w:szCs w:val="17"/>
-        </w:rPr>
-        <w:t xml:space="preserve"> </w:t>
-      </w:r>
-      <w:r>
-        <w:rPr>
-          <w:color w:val="000000"/>
-          <w:sz w:val="18"/>
-          <w:szCs w:val="17"/>
-        </w:rPr>
-        <w:t xml:space="preserve"> </w:t>
-      </w:r>
-      <w:r>
-        <w:rPr>
-          <w:color w:val="000000"/>
-          <w:sz w:val="18"/>
-          <w:szCs w:val="17"/>
-        </w:rPr>
-        <w:t xml:space="preserve">Ethical Decision Making, Project management, Critical thinking, Problem solving, Effective business communication, Business presentation, Marketing Strategies, Market Analysis, Business Performance Management, Client Management and Retention, and Strategic Planning.  </w:t>
+          <w:sz w:val="22"/>
+          <w:szCs w:val="22"/>
+        </w:rPr>
+        <w:t>.</w:t>
       </w:r>
     </w:p>
     <w:p>
@@ -3282,7 +3231,7 @@
 </file>
 
 <file path=word/endnotes.xml><?xml version="1.0" encoding="utf-8"?>
-<w:endnotes xmlns:wpc="http://schemas.microsoft.com/office/word/2010/wordprocessingCanvas" xmlns:cx="http://schemas.microsoft.com/office/drawing/2014/chartex" xmlns:cx1="http://schemas.microsoft.com/office/drawing/2015/9/8/chartex" xmlns:cx2="http://schemas.microsoft.com/office/drawing/2015/10/21/chartex" xmlns:cx3="http://schemas.microsoft.com/office/drawing/2016/5/9/chartex" xmlns:cx4="http://schemas.microsoft.com/office/drawing/2016/5/10/chartex" xmlns:cx5="http://schemas.microsoft.com/office/drawing/2016/5/11/chartex" xmlns:cx6="http://schemas.microsoft.com/office/drawing/2016/5/12/chartex" xmlns:cx7="http://schemas.microsoft.com/office/drawing/2016/5/13/chartex" xmlns:cx8="http://schemas.microsoft.com/office/drawing/2016/5/14/chartex" xmlns:mc="http://schemas.openxmlformats.org/markup-compatibility/2006" xmlns:aink="http://schemas.microsoft.com/office/drawing/2016/ink" xmlns:am3d="http://schemas.microsoft.com/office/drawing/2017/model3d" xmlns:o="urn:schemas-microsoft-com:office:office" xmlns:r="http://schemas.openxmlformats.org/officeDocument/2006/relationships" xmlns:m="http://schemas.openxmlformats.org/officeDocument/2006/math" xmlns:v="urn:schemas-microsoft-com:vml" xmlns:wp14="http://schemas.microsoft.com/office/word/2010/wordprocessingDrawing" xmlns:wp="http://schemas.openxmlformats.org/drawingml/2006/wordprocessingDrawing" xmlns:w10="urn:schemas-microsoft-com:office:word" xmlns:w="http://schemas.openxmlformats.org/wordprocessingml/2006/main" xmlns:w14="http://schemas.microsoft.com/office/word/2010/wordml" xmlns:w15="http://schemas.microsoft.com/office/word/2012/wordml" xmlns:w16cid="http://schemas.microsoft.com/office/word/2016/wordml/cid" xmlns:w16se="http://schemas.microsoft.com/office/word/2015/wordml/symex" xmlns:wpg="http://schemas.microsoft.com/office/word/2010/wordprocessingGroup" xmlns:wpi="http://schemas.microsoft.com/office/word/2010/wordprocessingInk" xmlns:wne="http://schemas.microsoft.com/office/word/2006/wordml" xmlns:wps="http://schemas.microsoft.com/office/word/2010/wordprocessingShape" mc:Ignorable="w14 w15 w16se w16cid wp14">
+<w:endnotes xmlns:wpc="http://schemas.microsoft.com/office/word/2010/wordprocessingCanvas" xmlns:cx="http://schemas.microsoft.com/office/drawing/2014/chartex" xmlns:cx1="http://schemas.microsoft.com/office/drawing/2015/9/8/chartex" xmlns:cx2="http://schemas.microsoft.com/office/drawing/2015/10/21/chartex" xmlns:cx3="http://schemas.microsoft.com/office/drawing/2016/5/9/chartex" xmlns:cx4="http://schemas.microsoft.com/office/drawing/2016/5/10/chartex" xmlns:cx5="http://schemas.microsoft.com/office/drawing/2016/5/11/chartex" xmlns:cx6="http://schemas.microsoft.com/office/drawing/2016/5/12/chartex" xmlns:cx7="http://schemas.microsoft.com/office/drawing/2016/5/13/chartex" xmlns:cx8="http://schemas.microsoft.com/office/drawing/2016/5/14/chartex" xmlns:mc="http://schemas.openxmlformats.org/markup-compatibility/2006" xmlns:aink="http://schemas.microsoft.com/office/drawing/2016/ink" xmlns:am3d="http://schemas.microsoft.com/office/drawing/2017/model3d" xmlns:o="urn:schemas-microsoft-com:office:office" xmlns:r="http://schemas.openxmlformats.org/officeDocument/2006/relationships" xmlns:m="http://schemas.openxmlformats.org/officeDocument/2006/math" xmlns:v="urn:schemas-microsoft-com:vml" xmlns:wp14="http://schemas.microsoft.com/office/word/2010/wordprocessingDrawing" xmlns:wp="http://schemas.openxmlformats.org/drawingml/2006/wordprocessingDrawing" xmlns:w10="urn:schemas-microsoft-com:office:word" xmlns:w="http://schemas.openxmlformats.org/wordprocessingml/2006/main" xmlns:w14="http://schemas.microsoft.com/office/word/2010/wordml" xmlns:w15="http://schemas.microsoft.com/office/word/2012/wordml" xmlns:w16cex="http://schemas.microsoft.com/office/word/2018/wordml/cex" xmlns:w16cid="http://schemas.microsoft.com/office/word/2016/wordml/cid" xmlns:w16="http://schemas.microsoft.com/office/word/2018/wordml" xmlns:w16se="http://schemas.microsoft.com/office/word/2015/wordml/symex" xmlns:wpg="http://schemas.microsoft.com/office/word/2010/wordprocessingGroup" xmlns:wpi="http://schemas.microsoft.com/office/word/2010/wordprocessingInk" xmlns:wne="http://schemas.microsoft.com/office/word/2006/wordml" xmlns:wps="http://schemas.microsoft.com/office/word/2010/wordprocessingShape" mc:Ignorable="w14 w15 w16se w16cid w16 w16cex wp14">
   <w:endnote w:type="separator" w:id="-1">
     <w:p>
       <w:r>
@@ -3296,12 +3245,15 @@
         <w:continuationSeparator/>
       </w:r>
     </w:p>
+  </w:endnote>
+  <w:endnote w:type="continuationNotice" w:id="1">
+    <w:p/>
   </w:endnote>
 </w:endnotes>
 </file>
 
 <file path=word/footer1.xml><?xml version="1.0" encoding="utf-8"?>
-<w:ftr xmlns:wpc="http://schemas.microsoft.com/office/word/2010/wordprocessingCanvas" xmlns:cx="http://schemas.microsoft.com/office/drawing/2014/chartex" xmlns:cx1="http://schemas.microsoft.com/office/drawing/2015/9/8/chartex" xmlns:cx2="http://schemas.microsoft.com/office/drawing/2015/10/21/chartex" xmlns:cx3="http://schemas.microsoft.com/office/drawing/2016/5/9/chartex" xmlns:cx4="http://schemas.microsoft.com/office/drawing/2016/5/10/chartex" xmlns:cx5="http://schemas.microsoft.com/office/drawing/2016/5/11/chartex" xmlns:cx6="http://schemas.microsoft.com/office/drawing/2016/5/12/chartex" xmlns:cx7="http://schemas.microsoft.com/office/drawing/2016/5/13/chartex" xmlns:cx8="http://schemas.microsoft.com/office/drawing/2016/5/14/chartex" xmlns:mc="http://schemas.openxmlformats.org/markup-compatibility/2006" xmlns:aink="http://schemas.microsoft.com/office/drawing/2016/ink" xmlns:am3d="http://schemas.microsoft.com/office/drawing/2017/model3d" xmlns:o="urn:schemas-microsoft-com:office:office" xmlns:r="http://schemas.openxmlformats.org/officeDocument/2006/relationships" xmlns:m="http://schemas.openxmlformats.org/officeDocument/2006/math" xmlns:v="urn:schemas-microsoft-com:vml" xmlns:wp14="http://schemas.microsoft.com/office/word/2010/wordprocessingDrawing" xmlns:wp="http://schemas.openxmlformats.org/drawingml/2006/wordprocessingDrawing" xmlns:w10="urn:schemas-microsoft-com:office:word" xmlns:w="http://schemas.openxmlformats.org/wordprocessingml/2006/main" xmlns:w14="http://schemas.microsoft.com/office/word/2010/wordml" xmlns:w15="http://schemas.microsoft.com/office/word/2012/wordml" xmlns:w16cid="http://schemas.microsoft.com/office/word/2016/wordml/cid" xmlns:w16se="http://schemas.microsoft.com/office/word/2015/wordml/symex" xmlns:wpg="http://schemas.microsoft.com/office/word/2010/wordprocessingGroup" xmlns:wpi="http://schemas.microsoft.com/office/word/2010/wordprocessingInk" xmlns:wne="http://schemas.microsoft.com/office/word/2006/wordml" xmlns:wps="http://schemas.microsoft.com/office/word/2010/wordprocessingShape" mc:Ignorable="w14 w15 w16se w16cid wp14">
+<w:ftr xmlns:wpc="http://schemas.microsoft.com/office/word/2010/wordprocessingCanvas" xmlns:cx="http://schemas.microsoft.com/office/drawing/2014/chartex" xmlns:cx1="http://schemas.microsoft.com/office/drawing/2015/9/8/chartex" xmlns:cx2="http://schemas.microsoft.com/office/drawing/2015/10/21/chartex" xmlns:cx3="http://schemas.microsoft.com/office/drawing/2016/5/9/chartex" xmlns:cx4="http://schemas.microsoft.com/office/drawing/2016/5/10/chartex" xmlns:cx5="http://schemas.microsoft.com/office/drawing/2016/5/11/chartex" xmlns:cx6="http://schemas.microsoft.com/office/drawing/2016/5/12/chartex" xmlns:cx7="http://schemas.microsoft.com/office/drawing/2016/5/13/chartex" xmlns:cx8="http://schemas.microsoft.com/office/drawing/2016/5/14/chartex" xmlns:mc="http://schemas.openxmlformats.org/markup-compatibility/2006" xmlns:aink="http://schemas.microsoft.com/office/drawing/2016/ink" xmlns:am3d="http://schemas.microsoft.com/office/drawing/2017/model3d" xmlns:o="urn:schemas-microsoft-com:office:office" xmlns:r="http://schemas.openxmlformats.org/officeDocument/2006/relationships" xmlns:m="http://schemas.openxmlformats.org/officeDocument/2006/math" xmlns:v="urn:schemas-microsoft-com:vml" xmlns:wp14="http://schemas.microsoft.com/office/word/2010/wordprocessingDrawing" xmlns:wp="http://schemas.openxmlformats.org/drawingml/2006/wordprocessingDrawing" xmlns:w10="urn:schemas-microsoft-com:office:word" xmlns:w="http://schemas.openxmlformats.org/wordprocessingml/2006/main" xmlns:w14="http://schemas.microsoft.com/office/word/2010/wordml" xmlns:w15="http://schemas.microsoft.com/office/word/2012/wordml" xmlns:w16cex="http://schemas.microsoft.com/office/word/2018/wordml/cex" xmlns:w16cid="http://schemas.microsoft.com/office/word/2016/wordml/cid" xmlns:w16="http://schemas.microsoft.com/office/word/2018/wordml" xmlns:w16se="http://schemas.microsoft.com/office/word/2015/wordml/symex" xmlns:wpg="http://schemas.microsoft.com/office/word/2010/wordprocessingGroup" xmlns:wpi="http://schemas.microsoft.com/office/word/2010/wordprocessingInk" xmlns:wne="http://schemas.microsoft.com/office/word/2006/wordml" xmlns:wps="http://schemas.microsoft.com/office/word/2010/wordprocessingShape" mc:Ignorable="w14 w15 w16se w16cid w16 w16cex wp14">
   <w:p>
     <w:pPr>
       <w:ind w:left="360"/>
@@ -3322,7 +3274,7 @@
 </file>
 
 <file path=word/footer2.xml><?xml version="1.0" encoding="utf-8"?>
-<w:ftr xmlns:wpc="http://schemas.microsoft.com/office/word/2010/wordprocessingCanvas" xmlns:cx="http://schemas.microsoft.com/office/drawing/2014/chartex" xmlns:cx1="http://schemas.microsoft.com/office/drawing/2015/9/8/chartex" xmlns:cx2="http://schemas.microsoft.com/office/drawing/2015/10/21/chartex" xmlns:cx3="http://schemas.microsoft.com/office/drawing/2016/5/9/chartex" xmlns:cx4="http://schemas.microsoft.com/office/drawing/2016/5/10/chartex" xmlns:cx5="http://schemas.microsoft.com/office/drawing/2016/5/11/chartex" xmlns:cx6="http://schemas.microsoft.com/office/drawing/2016/5/12/chartex" xmlns:cx7="http://schemas.microsoft.com/office/drawing/2016/5/13/chartex" xmlns:cx8="http://schemas.microsoft.com/office/drawing/2016/5/14/chartex" xmlns:mc="http://schemas.openxmlformats.org/markup-compatibility/2006" xmlns:aink="http://schemas.microsoft.com/office/drawing/2016/ink" xmlns:am3d="http://schemas.microsoft.com/office/drawing/2017/model3d" xmlns:o="urn:schemas-microsoft-com:office:office" xmlns:r="http://schemas.openxmlformats.org/officeDocument/2006/relationships" xmlns:m="http://schemas.openxmlformats.org/officeDocument/2006/math" xmlns:v="urn:schemas-microsoft-com:vml" xmlns:wp14="http://schemas.microsoft.com/office/word/2010/wordprocessingDrawing" xmlns:wp="http://schemas.openxmlformats.org/drawingml/2006/wordprocessingDrawing" xmlns:w10="urn:schemas-microsoft-com:office:word" xmlns:w="http://schemas.openxmlformats.org/wordprocessingml/2006/main" xmlns:w14="http://schemas.microsoft.com/office/word/2010/wordml" xmlns:w15="http://schemas.microsoft.com/office/word/2012/wordml" xmlns:w16cid="http://schemas.microsoft.com/office/word/2016/wordml/cid" xmlns:w16se="http://schemas.microsoft.com/office/word/2015/wordml/symex" xmlns:wpg="http://schemas.microsoft.com/office/word/2010/wordprocessingGroup" xmlns:wpi="http://schemas.microsoft.com/office/word/2010/wordprocessingInk" xmlns:wne="http://schemas.microsoft.com/office/word/2006/wordml" xmlns:wps="http://schemas.microsoft.com/office/word/2010/wordprocessingShape" mc:Ignorable="w14 w15 w16se w16cid wp14">
+<w:ftr xmlns:wpc="http://schemas.microsoft.com/office/word/2010/wordprocessingCanvas" xmlns:cx="http://schemas.microsoft.com/office/drawing/2014/chartex" xmlns:cx1="http://schemas.microsoft.com/office/drawing/2015/9/8/chartex" xmlns:cx2="http://schemas.microsoft.com/office/drawing/2015/10/21/chartex" xmlns:cx3="http://schemas.microsoft.com/office/drawing/2016/5/9/chartex" xmlns:cx4="http://schemas.microsoft.com/office/drawing/2016/5/10/chartex" xmlns:cx5="http://schemas.microsoft.com/office/drawing/2016/5/11/chartex" xmlns:cx6="http://schemas.microsoft.com/office/drawing/2016/5/12/chartex" xmlns:cx7="http://schemas.microsoft.com/office/drawing/2016/5/13/chartex" xmlns:cx8="http://schemas.microsoft.com/office/drawing/2016/5/14/chartex" xmlns:mc="http://schemas.openxmlformats.org/markup-compatibility/2006" xmlns:aink="http://schemas.microsoft.com/office/drawing/2016/ink" xmlns:am3d="http://schemas.microsoft.com/office/drawing/2017/model3d" xmlns:o="urn:schemas-microsoft-com:office:office" xmlns:r="http://schemas.openxmlformats.org/officeDocument/2006/relationships" xmlns:m="http://schemas.openxmlformats.org/officeDocument/2006/math" xmlns:v="urn:schemas-microsoft-com:vml" xmlns:wp14="http://schemas.microsoft.com/office/word/2010/wordprocessingDrawing" xmlns:wp="http://schemas.openxmlformats.org/drawingml/2006/wordprocessingDrawing" xmlns:w10="urn:schemas-microsoft-com:office:word" xmlns:w="http://schemas.openxmlformats.org/wordprocessingml/2006/main" xmlns:w14="http://schemas.microsoft.com/office/word/2010/wordml" xmlns:w15="http://schemas.microsoft.com/office/word/2012/wordml" xmlns:w16cex="http://schemas.microsoft.com/office/word/2018/wordml/cex" xmlns:w16cid="http://schemas.microsoft.com/office/word/2016/wordml/cid" xmlns:w16="http://schemas.microsoft.com/office/word/2018/wordml" xmlns:w16se="http://schemas.microsoft.com/office/word/2015/wordml/symex" xmlns:wpg="http://schemas.microsoft.com/office/word/2010/wordprocessingGroup" xmlns:wpi="http://schemas.microsoft.com/office/word/2010/wordprocessingInk" xmlns:wne="http://schemas.microsoft.com/office/word/2006/wordml" xmlns:wps="http://schemas.microsoft.com/office/word/2010/wordprocessingShape" mc:Ignorable="w14 w15 w16se w16cid w16 w16cex wp14">
   <w:p>
     <w:pPr>
       <w:ind w:left="360"/>
@@ -3343,7 +3295,7 @@
 </file>
 
 <file path=word/footnotes.xml><?xml version="1.0" encoding="utf-8"?>
-<w:footnotes xmlns:wpc="http://schemas.microsoft.com/office/word/2010/wordprocessingCanvas" xmlns:cx="http://schemas.microsoft.com/office/drawing/2014/chartex" xmlns:cx1="http://schemas.microsoft.com/office/drawing/2015/9/8/chartex" xmlns:cx2="http://schemas.microsoft.com/office/drawing/2015/10/21/chartex" xmlns:cx3="http://schemas.microsoft.com/office/drawing/2016/5/9/chartex" xmlns:cx4="http://schemas.microsoft.com/office/drawing/2016/5/10/chartex" xmlns:cx5="http://schemas.microsoft.com/office/drawing/2016/5/11/chartex" xmlns:cx6="http://schemas.microsoft.com/office/drawing/2016/5/12/chartex" xmlns:cx7="http://schemas.microsoft.com/office/drawing/2016/5/13/chartex" xmlns:cx8="http://schemas.microsoft.com/office/drawing/2016/5/14/chartex" xmlns:mc="http://schemas.openxmlformats.org/markup-compatibility/2006" xmlns:aink="http://schemas.microsoft.com/office/drawing/2016/ink" xmlns:am3d="http://schemas.microsoft.com/office/drawing/2017/model3d" xmlns:o="urn:schemas-microsoft-com:office:office" xmlns:r="http://schemas.openxmlformats.org/officeDocument/2006/relationships" xmlns:m="http://schemas.openxmlformats.org/officeDocument/2006/math" xmlns:v="urn:schemas-microsoft-com:vml" xmlns:wp14="http://schemas.microsoft.com/office/word/2010/wordprocessingDrawing" xmlns:wp="http://schemas.openxmlformats.org/drawingml/2006/wordprocessingDrawing" xmlns:w10="urn:schemas-microsoft-com:office:word" xmlns:w="http://schemas.openxmlformats.org/wordprocessingml/2006/main" xmlns:w14="http://schemas.microsoft.com/office/word/2010/wordml" xmlns:w15="http://schemas.microsoft.com/office/word/2012/wordml" xmlns:w16cid="http://schemas.microsoft.com/office/word/2016/wordml/cid" xmlns:w16se="http://schemas.microsoft.com/office/word/2015/wordml/symex" xmlns:wpg="http://schemas.microsoft.com/office/word/2010/wordprocessingGroup" xmlns:wpi="http://schemas.microsoft.com/office/word/2010/wordprocessingInk" xmlns:wne="http://schemas.microsoft.com/office/word/2006/wordml" xmlns:wps="http://schemas.microsoft.com/office/word/2010/wordprocessingShape" mc:Ignorable="w14 w15 w16se w16cid wp14">
+<w:footnotes xmlns:wpc="http://schemas.microsoft.com/office/word/2010/wordprocessingCanvas" xmlns:cx="http://schemas.microsoft.com/office/drawing/2014/chartex" xmlns:cx1="http://schemas.microsoft.com/office/drawing/2015/9/8/chartex" xmlns:cx2="http://schemas.microsoft.com/office/drawing/2015/10/21/chartex" xmlns:cx3="http://schemas.microsoft.com/office/drawing/2016/5/9/chartex" xmlns:cx4="http://schemas.microsoft.com/office/drawing/2016/5/10/chartex" xmlns:cx5="http://schemas.microsoft.com/office/drawing/2016/5/11/chartex" xmlns:cx6="http://schemas.microsoft.com/office/drawing/2016/5/12/chartex" xmlns:cx7="http://schemas.microsoft.com/office/drawing/2016/5/13/chartex" xmlns:cx8="http://schemas.microsoft.com/office/drawing/2016/5/14/chartex" xmlns:mc="http://schemas.openxmlformats.org/markup-compatibility/2006" xmlns:aink="http://schemas.microsoft.com/office/drawing/2016/ink" xmlns:am3d="http://schemas.microsoft.com/office/drawing/2017/model3d" xmlns:o="urn:schemas-microsoft-com:office:office" xmlns:r="http://schemas.openxmlformats.org/officeDocument/2006/relationships" xmlns:m="http://schemas.openxmlformats.org/officeDocument/2006/math" xmlns:v="urn:schemas-microsoft-com:vml" xmlns:wp14="http://schemas.microsoft.com/office/word/2010/wordprocessingDrawing" xmlns:wp="http://schemas.openxmlformats.org/drawingml/2006/wordprocessingDrawing" xmlns:w10="urn:schemas-microsoft-com:office:word" xmlns:w="http://schemas.openxmlformats.org/wordprocessingml/2006/main" xmlns:w14="http://schemas.microsoft.com/office/word/2010/wordml" xmlns:w15="http://schemas.microsoft.com/office/word/2012/wordml" xmlns:w16cex="http://schemas.microsoft.com/office/word/2018/wordml/cex" xmlns:w16cid="http://schemas.microsoft.com/office/word/2016/wordml/cid" xmlns:w16="http://schemas.microsoft.com/office/word/2018/wordml" xmlns:w16se="http://schemas.microsoft.com/office/word/2015/wordml/symex" xmlns:wpg="http://schemas.microsoft.com/office/word/2010/wordprocessingGroup" xmlns:wpi="http://schemas.microsoft.com/office/word/2010/wordprocessingInk" xmlns:wne="http://schemas.microsoft.com/office/word/2006/wordml" xmlns:wps="http://schemas.microsoft.com/office/word/2010/wordprocessingShape" mc:Ignorable="w14 w15 w16se w16cid w16 w16cex wp14">
   <w:footnote w:type="separator" w:id="-1">
     <w:p>
       <w:r>
@@ -3357,12 +3309,15 @@
         <w:continuationSeparator/>
       </w:r>
     </w:p>
+  </w:footnote>
+  <w:footnote w:type="continuationNotice" w:id="1">
+    <w:p/>
   </w:footnote>
 </w:footnotes>
 </file>
 
 <file path=word/numbering.xml><?xml version="1.0" encoding="utf-8"?>
-<w:numbering xmlns:wpc="http://schemas.microsoft.com/office/word/2010/wordprocessingCanvas" xmlns:cx="http://schemas.microsoft.com/office/drawing/2014/chartex" xmlns:cx1="http://schemas.microsoft.com/office/drawing/2015/9/8/chartex" xmlns:cx2="http://schemas.microsoft.com/office/drawing/2015/10/21/chartex" xmlns:cx3="http://schemas.microsoft.com/office/drawing/2016/5/9/chartex" xmlns:cx4="http://schemas.microsoft.com/office/drawing/2016/5/10/chartex" xmlns:cx5="http://schemas.microsoft.com/office/drawing/2016/5/11/chartex" xmlns:cx6="http://schemas.microsoft.com/office/drawing/2016/5/12/chartex" xmlns:cx7="http://schemas.microsoft.com/office/drawing/2016/5/13/chartex" xmlns:cx8="http://schemas.microsoft.com/office/drawing/2016/5/14/chartex" xmlns:mc="http://schemas.openxmlformats.org/markup-compatibility/2006" xmlns:aink="http://schemas.microsoft.com/office/drawing/2016/ink" xmlns:am3d="http://schemas.microsoft.com/office/drawing/2017/model3d" xmlns:o="urn:schemas-microsoft-com:office:office" xmlns:r="http://schemas.openxmlformats.org/officeDocument/2006/relationships" xmlns:m="http://schemas.openxmlformats.org/officeDocument/2006/math" xmlns:v="urn:schemas-microsoft-com:vml" xmlns:wp14="http://schemas.microsoft.com/office/word/2010/wordprocessingDrawing" xmlns:wp="http://schemas.openxmlformats.org/drawingml/2006/wordprocessingDrawing" xmlns:w10="urn:schemas-microsoft-com:office:word" xmlns:w="http://schemas.openxmlformats.org/wordprocessingml/2006/main" xmlns:w14="http://schemas.microsoft.com/office/word/2010/wordml" xmlns:w15="http://schemas.microsoft.com/office/word/2012/wordml" xmlns:w16cid="http://schemas.microsoft.com/office/word/2016/wordml/cid" xmlns:w16se="http://schemas.microsoft.com/office/word/2015/wordml/symex" xmlns:wpg="http://schemas.microsoft.com/office/word/2010/wordprocessingGroup" xmlns:wpi="http://schemas.microsoft.com/office/word/2010/wordprocessingInk" xmlns:wne="http://schemas.microsoft.com/office/word/2006/wordml" xmlns:wps="http://schemas.microsoft.com/office/word/2010/wordprocessingShape" mc:Ignorable="w14 w15 w16se w16cid wp14">
+<w:numbering xmlns:wpc="http://schemas.microsoft.com/office/word/2010/wordprocessingCanvas" xmlns:cx="http://schemas.microsoft.com/office/drawing/2014/chartex" xmlns:cx1="http://schemas.microsoft.com/office/drawing/2015/9/8/chartex" xmlns:cx2="http://schemas.microsoft.com/office/drawing/2015/10/21/chartex" xmlns:cx3="http://schemas.microsoft.com/office/drawing/2016/5/9/chartex" xmlns:cx4="http://schemas.microsoft.com/office/drawing/2016/5/10/chartex" xmlns:cx5="http://schemas.microsoft.com/office/drawing/2016/5/11/chartex" xmlns:cx6="http://schemas.microsoft.com/office/drawing/2016/5/12/chartex" xmlns:cx7="http://schemas.microsoft.com/office/drawing/2016/5/13/chartex" xmlns:cx8="http://schemas.microsoft.com/office/drawing/2016/5/14/chartex" xmlns:mc="http://schemas.openxmlformats.org/markup-compatibility/2006" xmlns:aink="http://schemas.microsoft.com/office/drawing/2016/ink" xmlns:am3d="http://schemas.microsoft.com/office/drawing/2017/model3d" xmlns:o="urn:schemas-microsoft-com:office:office" xmlns:r="http://schemas.openxmlformats.org/officeDocument/2006/relationships" xmlns:m="http://schemas.openxmlformats.org/officeDocument/2006/math" xmlns:v="urn:schemas-microsoft-com:vml" xmlns:wp14="http://schemas.microsoft.com/office/word/2010/wordprocessingDrawing" xmlns:wp="http://schemas.openxmlformats.org/drawingml/2006/wordprocessingDrawing" xmlns:w10="urn:schemas-microsoft-com:office:word" xmlns:w="http://schemas.openxmlformats.org/wordprocessingml/2006/main" xmlns:w14="http://schemas.microsoft.com/office/word/2010/wordml" xmlns:w15="http://schemas.microsoft.com/office/word/2012/wordml" xmlns:w16cex="http://schemas.microsoft.com/office/word/2018/wordml/cex" xmlns:w16cid="http://schemas.microsoft.com/office/word/2016/wordml/cid" xmlns:w16="http://schemas.microsoft.com/office/word/2018/wordml" xmlns:w16se="http://schemas.microsoft.com/office/word/2015/wordml/symex" xmlns:wpg="http://schemas.microsoft.com/office/word/2010/wordprocessingGroup" xmlns:wpi="http://schemas.microsoft.com/office/word/2010/wordprocessingInk" xmlns:wne="http://schemas.microsoft.com/office/word/2006/wordml" xmlns:wps="http://schemas.microsoft.com/office/word/2010/wordprocessingShape" mc:Ignorable="w14 w15 w16se w16cid w16 w16cex wp14">
   <w:abstractNum w:abstractNumId="0" w15:restartNumberingAfterBreak="0">
     <w:nsid w:val="FFFFFF89"/>
     <w:multiLevelType w:val="singleLevel"/>
@@ -3850,7 +3805,7 @@
     <w:nsid w:val="3CE857F3"/>
     <w:multiLevelType w:val="hybridMultilevel"/>
     <w:tmpl w:val="8B70EFDC"/>
-    <w:lvl w:ilvl="0" w:tplc="04090001">
+    <w:lvl w:ilvl="0" w:tplc="FFFFFFFF">
       <w:start w:val="1"/>
       <w:numFmt w:val="bullet"/>
       <w:lvlText w:val=""/>
@@ -5043,7 +4998,7 @@
 </file>
 
 <file path=word/styles.xml><?xml version="1.0" encoding="utf-8"?>
-<w:styles xmlns:mc="http://schemas.openxmlformats.org/markup-compatibility/2006" xmlns:r="http://schemas.openxmlformats.org/officeDocument/2006/relationships" xmlns:w="http://schemas.openxmlformats.org/wordprocessingml/2006/main" xmlns:w14="http://schemas.microsoft.com/office/word/2010/wordml" xmlns:w15="http://schemas.microsoft.com/office/word/2012/wordml" xmlns:w16cid="http://schemas.microsoft.com/office/word/2016/wordml/cid" xmlns:w16se="http://schemas.microsoft.com/office/word/2015/wordml/symex" mc:Ignorable="w14 w15 w16se w16cid">
+<w:styles xmlns:mc="http://schemas.openxmlformats.org/markup-compatibility/2006" xmlns:r="http://schemas.openxmlformats.org/officeDocument/2006/relationships" xmlns:w="http://schemas.openxmlformats.org/wordprocessingml/2006/main" xmlns:w14="http://schemas.microsoft.com/office/word/2010/wordml" xmlns:w15="http://schemas.microsoft.com/office/word/2012/wordml" xmlns:w16cex="http://schemas.microsoft.com/office/word/2018/wordml/cex" xmlns:w16cid="http://schemas.microsoft.com/office/word/2016/wordml/cid" xmlns:w16="http://schemas.microsoft.com/office/word/2018/wordml" xmlns:w16se="http://schemas.microsoft.com/office/word/2015/wordml/symex" mc:Ignorable="w14 w15 w16se w16cid w16 w16cex">
   <w:docDefaults>
     <w:rPrDefault>
       <w:rPr>
@@ -5055,7 +5010,7 @@
     </w:rPrDefault>
     <w:pPrDefault/>
   </w:docDefaults>
-  <w:latentStyles w:defLockedState="0" w:defUIPriority="99" w:defSemiHidden="0" w:defUnhideWhenUsed="0" w:defQFormat="0" w:count="377">
+  <w:latentStyles w:defLockedState="0" w:defUIPriority="99" w:defSemiHidden="0" w:defUnhideWhenUsed="0" w:defQFormat="0" w:count="376">
     <w:lsdException w:name="Normal" w:uiPriority="0" w:qFormat="1"/>
     <w:lsdException w:name="heading 1" w:uiPriority="9" w:qFormat="1"/>
     <w:lsdException w:name="heading 2" w:semiHidden="1" w:uiPriority="0" w:unhideWhenUsed="1" w:qFormat="1"/>
@@ -5161,6 +5116,7 @@
     <w:lsdException w:name="HTML Sample" w:semiHidden="1" w:unhideWhenUsed="1"/>
     <w:lsdException w:name="HTML Typewriter" w:semiHidden="1" w:unhideWhenUsed="1"/>
     <w:lsdException w:name="HTML Variable" w:semiHidden="1" w:unhideWhenUsed="1"/>
+    <w:lsdException w:name="Normal Table" w:semiHidden="1" w:unhideWhenUsed="1"/>
     <w:lsdException w:name="annotation subject" w:semiHidden="1" w:unhideWhenUsed="1"/>
     <w:lsdException w:name="No List" w:semiHidden="1" w:unhideWhenUsed="1"/>
     <w:lsdException w:name="Outline List 1" w:semiHidden="1" w:unhideWhenUsed="1"/>
@@ -5207,8 +5163,10 @@
     <w:lsdException w:name="Table Subtle 2" w:semiHidden="1" w:unhideWhenUsed="1"/>
     <w:lsdException w:name="Table Web 1" w:semiHidden="1" w:unhideWhenUsed="1"/>
     <w:lsdException w:name="Table Web 2" w:semiHidden="1" w:unhideWhenUsed="1"/>
+    <w:lsdException w:name="Table Web 3" w:semiHidden="1" w:unhideWhenUsed="1"/>
     <w:lsdException w:name="Balloon Text" w:semiHidden="1" w:unhideWhenUsed="1"/>
     <w:lsdException w:name="Table Grid" w:uiPriority="39"/>
+    <w:lsdException w:name="Table Theme" w:semiHidden="1" w:unhideWhenUsed="1"/>
     <w:lsdException w:name="Placeholder Text" w:semiHidden="1"/>
     <w:lsdException w:name="No Spacing" w:uiPriority="1" w:qFormat="1"/>
     <w:lsdException w:name="Light Shading" w:uiPriority="60"/>
@@ -5429,7 +5387,6 @@
     <w:lsdException w:name="Hashtag" w:semiHidden="1" w:unhideWhenUsed="1"/>
     <w:lsdException w:name="Unresolved Mention" w:semiHidden="1" w:unhideWhenUsed="1"/>
     <w:lsdException w:name="Smart Link" w:semiHidden="1" w:unhideWhenUsed="1"/>
-    <w:lsdException w:name="Smart Link Error" w:semiHidden="1" w:unhideWhenUsed="1"/>
   </w:latentStyles>
   <w:style w:type="paragraph" w:default="1" w:styleId="Normal">
     <w:name w:val="Normal"/>
@@ -5659,6 +5616,60 @@
     <w:rPr>
       <w:color w:val="605E5C"/>
       <w:shd w:val="clear" w:color="auto" w:fill="E1DFDD"/>
+    </w:rPr>
+  </w:style>
+  <w:style w:type="paragraph" w:styleId="Header">
+    <w:name w:val="header"/>
+    <w:basedOn w:val="Normal"/>
+    <w:link w:val="HeaderChar"/>
+    <w:uiPriority w:val="99"/>
+    <w:semiHidden/>
+    <w:unhideWhenUsed/>
+    <w:rsid w:val="00373533"/>
+    <w:pPr>
+      <w:tabs>
+        <w:tab w:val="center" w:pos="4513"/>
+        <w:tab w:val="right" w:pos="9026"/>
+      </w:tabs>
+    </w:pPr>
+  </w:style>
+  <w:style w:type="character" w:customStyle="1" w:styleId="HeaderChar">
+    <w:name w:val="Header Char"/>
+    <w:basedOn w:val="DefaultParagraphFont"/>
+    <w:link w:val="Header"/>
+    <w:uiPriority w:val="99"/>
+    <w:semiHidden/>
+    <w:rsid w:val="00373533"/>
+    <w:rPr>
+      <w:rFonts w:ascii="Times New Roman" w:eastAsia="Times New Roman" w:hAnsi="Times New Roman" w:cs="Times New Roman"/>
+      <w:lang w:val="en-US" w:eastAsia="zh-CN"/>
+    </w:rPr>
+  </w:style>
+  <w:style w:type="paragraph" w:styleId="Footer">
+    <w:name w:val="footer"/>
+    <w:basedOn w:val="Normal"/>
+    <w:link w:val="FooterChar"/>
+    <w:uiPriority w:val="99"/>
+    <w:semiHidden/>
+    <w:unhideWhenUsed/>
+    <w:rsid w:val="00373533"/>
+    <w:pPr>
+      <w:tabs>
+        <w:tab w:val="center" w:pos="4513"/>
+        <w:tab w:val="right" w:pos="9026"/>
+      </w:tabs>
+    </w:pPr>
+  </w:style>
+  <w:style w:type="character" w:customStyle="1" w:styleId="FooterChar">
+    <w:name w:val="Footer Char"/>
+    <w:basedOn w:val="DefaultParagraphFont"/>
+    <w:link w:val="Footer"/>
+    <w:uiPriority w:val="99"/>
+    <w:semiHidden/>
+    <w:rsid w:val="00373533"/>
+    <w:rPr>
+      <w:rFonts w:ascii="Times New Roman" w:eastAsia="Times New Roman" w:hAnsi="Times New Roman" w:cs="Times New Roman"/>
+      <w:lang w:val="en-US" w:eastAsia="zh-CN"/>
     </w:rPr>
   </w:style>
 </w:styles>
@@ -5930,7 +5941,7 @@
 </file>
 
 <file path=customXml/itemProps1.xml><?xml version="1.0" encoding="utf-8"?>
-<ds:datastoreItem xmlns:ds="http://schemas.openxmlformats.org/officeDocument/2006/customXml" ds:itemID="{C3E580E7-567D-4A78-996E-39F11C368393}">
+<ds:datastoreItem xmlns:ds="http://schemas.openxmlformats.org/officeDocument/2006/customXml" ds:itemID="{68A81CF7-4B18-BA47-881A-534329DB4571}">
   <ds:schemaRefs>
     <ds:schemaRef ds:uri="http://schemas.openxmlformats.org/officeDocument/2006/bibliography"/>
   </ds:schemaRefs>

</xml_diff>